<commit_message>
Overall trend is growth
</commit_message>
<xml_diff>
--- a/201_Assignment_1.docx
+++ b/201_Assignment_1.docx
@@ -381,6 +381,28 @@
     <w:p>
       <w:pPr>
         <w:pStyle w:val="BodyText"/>
+        <w:rPr>
+          <w:rFonts w:ascii="Times" w:hAnsi="Times"/>
+        </w:rPr>
+      </w:pPr>
+    </w:p>
+    <w:p>
+      <w:pPr>
+        <w:pStyle w:val="BodyText"/>
+        <w:rPr>
+          <w:rFonts w:ascii="Times" w:hAnsi="Times"/>
+        </w:rPr>
+      </w:pPr>
+      <w:r>
+        <w:rPr>
+          <w:rFonts w:ascii="Times" w:hAnsi="Times"/>
+        </w:rPr>
+        <w:t>Overall trend is growth.</w:t>
+      </w:r>
+    </w:p>
+    <w:p>
+      <w:pPr>
+        <w:pStyle w:val="BodyText"/>
         <w:keepNext/>
         <w:jc w:val="center"/>
       </w:pPr>
@@ -389,6 +411,7 @@
           <w:rFonts w:ascii="Times" w:hAnsi="Times"/>
           <w:noProof/>
         </w:rPr>
+        <w:lastRenderedPageBreak/>
         <w:drawing>
           <wp:inline distT="0" distB="0" distL="0" distR="0">
             <wp:extent cx="5205789" cy="3718420"/>
@@ -496,7 +519,6 @@
         <w:rPr>
           <w:noProof/>
         </w:rPr>
-        <w:lastRenderedPageBreak/>
         <w:drawing>
           <wp:inline distT="0" distB="0" distL="0" distR="0">
             <wp:extent cx="4620126" cy="3696101"/>
@@ -570,6 +592,7 @@
         <w:rPr>
           <w:noProof/>
         </w:rPr>
+        <w:lastRenderedPageBreak/>
         <w:drawing>
           <wp:inline distT="0" distB="0" distL="0" distR="0">
             <wp:extent cx="4620126" cy="3696101"/>
@@ -667,7 +690,6 @@
           <w:rFonts w:ascii="Times New Roman" w:eastAsia="Times New Roman" w:hAnsi="Times New Roman" w:cs="Times New Roman"/>
           <w:color w:val="000000"/>
         </w:rPr>
-        <w:lastRenderedPageBreak/>
         <w:t xml:space="preserve">The model (professor salary = 4492 </w:t>
       </w:r>
       <w:r>
@@ -2058,6 +2080,7 @@
                 <w:sz w:val="23"/>
                 <w:szCs w:val="23"/>
               </w:rPr>
+              <w:lastRenderedPageBreak/>
               <w:t>Adjusted R</w:t>
             </w:r>
             <w:r>
@@ -2859,6 +2882,7 @@
   <w:style w:type="character" w:default="1" w:styleId="DefaultParagraphFont">
     <w:name w:val="Default Paragraph Font"/>
     <w:uiPriority w:val="1"/>
+    <w:semiHidden/>
     <w:unhideWhenUsed/>
   </w:style>
   <w:style w:type="table" w:default="1" w:styleId="TableNormal">
@@ -3845,7 +3869,7 @@
 </file>
 
 <file path=customXml/itemProps1.xml><?xml version="1.0" encoding="utf-8"?>
-<ds:datastoreItem xmlns:ds="http://schemas.openxmlformats.org/officeDocument/2006/customXml" ds:itemID="{924B5337-C354-4CC8-86EC-7F2E076D1ADC}">
+<ds:datastoreItem xmlns:ds="http://schemas.openxmlformats.org/officeDocument/2006/customXml" ds:itemID="{6B1B7A9B-89B7-43FD-A9DA-C8E76FAB5EE3}">
   <ds:schemaRefs>
     <ds:schemaRef ds:uri="http://schemas.openxmlformats.org/officeDocument/2006/bibliography"/>
   </ds:schemaRefs>

</xml_diff>

<commit_message>
Fully updated Uganda code
</commit_message>
<xml_diff>
--- a/201_Assignment_1.docx
+++ b/201_Assignment_1.docx
@@ -4,200 +4,180 @@
   <w:body>
     <w:p>
       <w:pPr>
-        <w:pStyle w:val="Title"/>
+        <w:pStyle w:val="Author"/>
+        <w:jc w:val="left"/>
       </w:pPr>
       <w:r>
-        <w:t>ESM 201 Assignment 1</w:t>
-      </w:r>
-    </w:p>
-    <w:p>
-      <w:pPr>
-        <w:pStyle w:val="Author"/>
-      </w:pPr>
-      <w:r>
         <w:t>Brad Anderson</w:t>
+      </w:r>
+      <w:r>
+        <w:t xml:space="preserve"> | ESM 201 Winter 2018</w:t>
       </w:r>
     </w:p>
     <w:p>
       <w:pPr>
         <w:pStyle w:val="Date"/>
+        <w:rPr>
+          <w:b/>
+        </w:rPr>
       </w:pPr>
       <w:r>
-        <w:t>February 15</w:t>
-      </w:r>
-      <w:r>
-        <w:t>, 2018</w:t>
+        <w:rPr>
+          <w:b/>
+        </w:rPr>
+        <w:t>Assignment 1</w:t>
       </w:r>
     </w:p>
     <w:p>
       <w:pPr>
         <w:pStyle w:val="BodyText"/>
+        <w:spacing w:after="200"/>
+        <w:rPr>
+          <w:rFonts w:ascii="Times" w:hAnsi="Times"/>
+        </w:rPr>
       </w:pPr>
+      <w:r>
+        <w:rPr>
+          <w:rFonts w:ascii="Times" w:hAnsi="Times"/>
+        </w:rPr>
+        <w:t xml:space="preserve">In order to </w:t>
+      </w:r>
+      <w:r>
+        <w:rPr>
+          <w:rFonts w:ascii="Times" w:hAnsi="Times"/>
+        </w:rPr>
+        <w:t>compare and contrast the population trajectories</w:t>
+      </w:r>
+      <w:r>
+        <w:rPr>
+          <w:rFonts w:ascii="Times" w:hAnsi="Times"/>
+        </w:rPr>
+        <w:t xml:space="preserve"> between a developing nation and a developed nation </w:t>
+      </w:r>
+      <w:r>
+        <w:rPr>
+          <w:rFonts w:ascii="Times" w:hAnsi="Times"/>
+        </w:rPr>
+        <w:t xml:space="preserve">and explore </w:t>
+      </w:r>
+      <w:r>
+        <w:rPr>
+          <w:rFonts w:ascii="Times" w:hAnsi="Times"/>
+        </w:rPr>
+        <w:t>the</w:t>
+      </w:r>
+      <w:r>
+        <w:rPr>
+          <w:rFonts w:ascii="Times" w:hAnsi="Times"/>
+        </w:rPr>
+        <w:t xml:space="preserve"> </w:t>
+      </w:r>
+      <w:r>
+        <w:rPr>
+          <w:rFonts w:ascii="Times" w:hAnsi="Times"/>
+        </w:rPr>
+        <w:t xml:space="preserve">explanatory </w:t>
+      </w:r>
+      <w:r>
+        <w:rPr>
+          <w:rFonts w:ascii="Times" w:hAnsi="Times"/>
+        </w:rPr>
+        <w:t xml:space="preserve">variables </w:t>
+      </w:r>
+      <w:r>
+        <w:rPr>
+          <w:rFonts w:ascii="Times" w:hAnsi="Times"/>
+        </w:rPr>
+        <w:t>affecting them</w:t>
+      </w:r>
+      <w:r>
+        <w:rPr>
+          <w:rFonts w:ascii="Times" w:hAnsi="Times"/>
+        </w:rPr>
+        <w:t>,</w:t>
+      </w:r>
+      <w:r>
+        <w:rPr>
+          <w:rFonts w:ascii="Times" w:hAnsi="Times"/>
+        </w:rPr>
+        <w:t xml:space="preserve"> single and multiple linear regression was utilized. For both Uganda, a developing nation, and France, a developed nation, a simple linear model</w:t>
+      </w:r>
+      <w:r>
+        <w:rPr>
+          <w:rFonts w:ascii="Times" w:hAnsi="Times"/>
+        </w:rPr>
+        <w:t xml:space="preserve"> </w:t>
+      </w:r>
+      <w:r>
+        <w:rPr>
+          <w:rFonts w:ascii="Times" w:hAnsi="Times"/>
+        </w:rPr>
+        <w:t>was</w:t>
+      </w:r>
+      <w:r>
+        <w:rPr>
+          <w:rFonts w:ascii="Times" w:hAnsi="Times"/>
+        </w:rPr>
+        <w:t xml:space="preserve"> created to explore </w:t>
+      </w:r>
+      <w:r>
+        <w:rPr>
+          <w:rFonts w:ascii="Times" w:hAnsi="Times"/>
+        </w:rPr>
+        <w:t>the per capita growth rates (dN/Nd</w:t>
+      </w:r>
+      <w:r>
+        <w:rPr>
+          <w:rFonts w:ascii="Times" w:hAnsi="Times"/>
+        </w:rPr>
+        <w:t>t</w:t>
+      </w:r>
+      <w:r>
+        <w:rPr>
+          <w:rFonts w:ascii="Times" w:hAnsi="Times"/>
+        </w:rPr>
+        <w:t>) as a function of population size (N</w:t>
+      </w:r>
+      <w:r>
+        <w:rPr>
+          <w:rFonts w:ascii="Times" w:hAnsi="Times"/>
+          <w:vertAlign w:val="subscript"/>
+        </w:rPr>
+        <w:t>t</w:t>
+      </w:r>
+      <w:r>
+        <w:rPr>
+          <w:rFonts w:ascii="Times" w:hAnsi="Times"/>
+        </w:rPr>
+        <w:t>) and a multiple linear regression model was created to explore significant explanatory variables</w:t>
+      </w:r>
+      <w:r>
+        <w:rPr>
+          <w:rFonts w:ascii="Times" w:hAnsi="Times"/>
+        </w:rPr>
+        <w:t xml:space="preserve"> affecting the per capita growth rates (dN/Ndt)</w:t>
+      </w:r>
+      <w:r>
+        <w:rPr>
+          <w:rFonts w:ascii="Times" w:hAnsi="Times"/>
+        </w:rPr>
+        <w:t>.</w:t>
+      </w:r>
     </w:p>
     <w:p>
       <w:pPr>
         <w:pStyle w:val="BodyText"/>
         <w:rPr>
           <w:rFonts w:ascii="Times" w:hAnsi="Times"/>
+          <w:b/>
         </w:rPr>
       </w:pPr>
       <w:r>
         <w:rPr>
           <w:rFonts w:ascii="Times" w:hAnsi="Times"/>
-        </w:rPr>
-        <w:t xml:space="preserve">In order to </w:t>
-      </w:r>
-      <w:r>
-        <w:rPr>
-          <w:rFonts w:ascii="Times" w:hAnsi="Times"/>
-        </w:rPr>
-        <w:t>compare and contrast the population trajectories</w:t>
-      </w:r>
-      <w:r>
-        <w:rPr>
-          <w:rFonts w:ascii="Times" w:hAnsi="Times"/>
-        </w:rPr>
-        <w:t xml:space="preserve"> between a developing nation and a developed nation </w:t>
-      </w:r>
-      <w:r>
-        <w:rPr>
-          <w:rFonts w:ascii="Times" w:hAnsi="Times"/>
-        </w:rPr>
-        <w:t xml:space="preserve">and explore </w:t>
-      </w:r>
-      <w:r>
-        <w:rPr>
-          <w:rFonts w:ascii="Times" w:hAnsi="Times"/>
-        </w:rPr>
-        <w:t>the</w:t>
-      </w:r>
-      <w:r>
-        <w:rPr>
-          <w:rFonts w:ascii="Times" w:hAnsi="Times"/>
-        </w:rPr>
-        <w:t xml:space="preserve"> </w:t>
-      </w:r>
-      <w:r>
-        <w:rPr>
-          <w:rFonts w:ascii="Times" w:hAnsi="Times"/>
-        </w:rPr>
-        <w:t xml:space="preserve">explanatory </w:t>
-      </w:r>
-      <w:r>
-        <w:rPr>
-          <w:rFonts w:ascii="Times" w:hAnsi="Times"/>
-        </w:rPr>
-        <w:t xml:space="preserve">variables </w:t>
-      </w:r>
-      <w:r>
-        <w:rPr>
-          <w:rFonts w:ascii="Times" w:hAnsi="Times"/>
-        </w:rPr>
-        <w:t>affecting them</w:t>
-      </w:r>
-      <w:r>
-        <w:rPr>
-          <w:rFonts w:ascii="Times" w:hAnsi="Times"/>
-        </w:rPr>
-        <w:t>,</w:t>
-      </w:r>
-      <w:r>
-        <w:rPr>
-          <w:rFonts w:ascii="Times" w:hAnsi="Times"/>
-        </w:rPr>
-        <w:t xml:space="preserve"> single and multiple linear regression was utilized. For both Uganda, a developing nation, and France, a developed nation, a simple linear model</w:t>
-      </w:r>
-      <w:r>
-        <w:rPr>
-          <w:rFonts w:ascii="Times" w:hAnsi="Times"/>
-        </w:rPr>
-        <w:t xml:space="preserve"> </w:t>
-      </w:r>
-      <w:r>
-        <w:rPr>
-          <w:rFonts w:ascii="Times" w:hAnsi="Times"/>
-        </w:rPr>
-        <w:t>was</w:t>
-      </w:r>
-      <w:r>
-        <w:rPr>
-          <w:rFonts w:ascii="Times" w:hAnsi="Times"/>
-        </w:rPr>
-        <w:t xml:space="preserve"> created to explore </w:t>
-      </w:r>
-      <w:r>
-        <w:rPr>
-          <w:rFonts w:ascii="Times" w:hAnsi="Times"/>
-        </w:rPr>
-        <w:t>the per capita growth rates (</w:t>
-      </w:r>
-      <w:proofErr w:type="spellStart"/>
-      <w:r>
-        <w:rPr>
-          <w:rFonts w:ascii="Times" w:hAnsi="Times"/>
-        </w:rPr>
-        <w:t>dN</w:t>
-      </w:r>
-      <w:proofErr w:type="spellEnd"/>
-      <w:r>
-        <w:rPr>
-          <w:rFonts w:ascii="Times" w:hAnsi="Times"/>
-        </w:rPr>
-        <w:t>/</w:t>
-      </w:r>
-      <w:proofErr w:type="spellStart"/>
-      <w:r>
-        <w:rPr>
-          <w:rFonts w:ascii="Times" w:hAnsi="Times"/>
-        </w:rPr>
-        <w:t>Ndt</w:t>
-      </w:r>
-      <w:proofErr w:type="spellEnd"/>
-      <w:r>
-        <w:rPr>
-          <w:rFonts w:ascii="Times" w:hAnsi="Times"/>
-        </w:rPr>
-        <w:t>) as a function of population size (N) and a multiple linear regression model was created to explore significant explanatory variables</w:t>
-      </w:r>
-      <w:r>
-        <w:rPr>
-          <w:rFonts w:ascii="Times" w:hAnsi="Times"/>
-        </w:rPr>
-        <w:t xml:space="preserve"> affecting the per capita growth rates (</w:t>
-      </w:r>
-      <w:proofErr w:type="spellStart"/>
-      <w:r>
-        <w:rPr>
-          <w:rFonts w:ascii="Times" w:hAnsi="Times"/>
-        </w:rPr>
-        <w:t>dN</w:t>
-      </w:r>
-      <w:proofErr w:type="spellEnd"/>
-      <w:r>
-        <w:rPr>
-          <w:rFonts w:ascii="Times" w:hAnsi="Times"/>
-        </w:rPr>
-        <w:t>/</w:t>
-      </w:r>
-      <w:proofErr w:type="spellStart"/>
-      <w:r>
-        <w:rPr>
-          <w:rFonts w:ascii="Times" w:hAnsi="Times"/>
-        </w:rPr>
-        <w:t>Ndt</w:t>
-      </w:r>
-      <w:proofErr w:type="spellEnd"/>
-      <w:r>
-        <w:rPr>
-          <w:rFonts w:ascii="Times" w:hAnsi="Times"/>
-        </w:rPr>
-        <w:t>)</w:t>
-      </w:r>
-      <w:r>
-        <w:rPr>
-          <w:rFonts w:ascii="Times" w:hAnsi="Times"/>
-        </w:rPr>
-        <w:t>.</w:t>
+          <w:b/>
+        </w:rPr>
+        <w:t>Uganda</w:t>
       </w:r>
     </w:p>
     <w:p>
@@ -205,27 +185,11 @@
         <w:pStyle w:val="BodyText"/>
         <w:rPr>
           <w:rFonts w:ascii="Times" w:hAnsi="Times"/>
-          <w:b/>
         </w:rPr>
       </w:pPr>
       <w:r>
         <w:rPr>
           <w:rFonts w:ascii="Times" w:hAnsi="Times"/>
-          <w:b/>
-        </w:rPr>
-        <w:t>Uganda</w:t>
-      </w:r>
-    </w:p>
-    <w:p>
-      <w:pPr>
-        <w:pStyle w:val="BodyText"/>
-        <w:rPr>
-          <w:rFonts w:ascii="Times" w:hAnsi="Times"/>
-        </w:rPr>
-      </w:pPr>
-      <w:r>
-        <w:rPr>
-          <w:rFonts w:ascii="Times" w:hAnsi="Times"/>
         </w:rPr>
         <w:fldChar w:fldCharType="begin"/>
       </w:r>
@@ -265,75 +229,25 @@
         <w:rPr>
           <w:rFonts w:ascii="Times" w:hAnsi="Times"/>
         </w:rPr>
-        <w:t xml:space="preserve"> shows the per capita growth rate from 1961 to 2006 with two models, one for the decline in </w:t>
-      </w:r>
-      <w:proofErr w:type="spellStart"/>
-      <w:r>
-        <w:rPr>
-          <w:rFonts w:ascii="Times" w:hAnsi="Times"/>
-        </w:rPr>
-        <w:t>dN</w:t>
-      </w:r>
-      <w:proofErr w:type="spellEnd"/>
-      <w:r>
-        <w:rPr>
-          <w:rFonts w:ascii="Times" w:hAnsi="Times"/>
-        </w:rPr>
-        <w:t>/</w:t>
-      </w:r>
-      <w:proofErr w:type="spellStart"/>
-      <w:r>
-        <w:rPr>
-          <w:rFonts w:ascii="Times" w:hAnsi="Times"/>
-        </w:rPr>
-        <w:t>Ndt</w:t>
-      </w:r>
-      <w:proofErr w:type="spellEnd"/>
-      <w:r>
-        <w:rPr>
-          <w:rFonts w:ascii="Times" w:hAnsi="Times"/>
-        </w:rPr>
-        <w:t xml:space="preserve"> in the 1960s and one for the increasing </w:t>
-      </w:r>
-      <w:proofErr w:type="spellStart"/>
-      <w:r>
-        <w:rPr>
-          <w:rFonts w:ascii="Times" w:hAnsi="Times"/>
-        </w:rPr>
-        <w:t>dN</w:t>
-      </w:r>
-      <w:proofErr w:type="spellEnd"/>
-      <w:r>
-        <w:rPr>
-          <w:rFonts w:ascii="Times" w:hAnsi="Times"/>
-        </w:rPr>
-        <w:t>/</w:t>
-      </w:r>
-      <w:proofErr w:type="spellStart"/>
-      <w:r>
-        <w:rPr>
-          <w:rFonts w:ascii="Times" w:hAnsi="Times"/>
-        </w:rPr>
-        <w:t>Ndt</w:t>
-      </w:r>
-      <w:proofErr w:type="spellEnd"/>
-      <w:r>
-        <w:rPr>
-          <w:rFonts w:ascii="Times" w:hAnsi="Times"/>
-        </w:rPr>
-        <w:t xml:space="preserve"> later in the century. According to this model of current growth, Uganda will not reach the carrying capacity (K) because the per capita growth rate is increasing at the same time total population increases</w:t>
-      </w:r>
-      <w:r>
-        <w:rPr>
-          <w:rFonts w:ascii="Times" w:hAnsi="Times"/>
-        </w:rPr>
-        <w:t xml:space="preserve"> (</w:t>
-      </w:r>
-      <w:r>
-        <w:rPr>
-          <w:rFonts w:ascii="Times" w:hAnsi="Times"/>
-        </w:rPr>
-        <w:t>y</w:t>
+        <w:t xml:space="preserve"> shows the per capita growth rate from 1961 to 2006. </w:t>
+      </w:r>
+      <w:r>
+        <w:rPr>
+          <w:rFonts w:ascii="Times" w:hAnsi="Times"/>
+        </w:rPr>
+        <w:t xml:space="preserve">After exploring multiple lines of fit, a single linear model seemed most appropriate given that the overall trend is growth. </w:t>
+      </w:r>
+      <w:r>
+        <w:rPr>
+          <w:rFonts w:ascii="Times" w:hAnsi="Times"/>
+        </w:rPr>
+        <w:t>According to this model of current growth, Uganda will not reach the carrying capacity (K) because the per capita growth rate is increasing at the same time total population increases</w:t>
+      </w:r>
+      <w:r>
+        <w:rPr>
+          <w:rFonts w:ascii="Times" w:hAnsi="Times"/>
+        </w:rPr>
+        <w:t>.</w:t>
       </w:r>
       <w:r>
         <w:rPr>
@@ -345,59 +259,93 @@
         <w:rPr>
           <w:rFonts w:ascii="Times" w:hAnsi="Times"/>
         </w:rPr>
-        <w:t>=</w:t>
-      </w:r>
-      <w:r>
-        <w:rPr>
-          <w:rFonts w:ascii="Times" w:hAnsi="Times"/>
-        </w:rPr>
-        <w:t xml:space="preserve"> </w:t>
-      </w:r>
-      <w:r>
-        <w:rPr>
-          <w:rFonts w:ascii="Times" w:hAnsi="Times"/>
-        </w:rPr>
-        <w:t>5.43e-05x + 3.14e-02</w:t>
-      </w:r>
-      <w:r>
-        <w:rPr>
-          <w:rFonts w:ascii="Times" w:hAnsi="Times"/>
-        </w:rPr>
-        <w:t>)</w:t>
-      </w:r>
-      <w:r>
-        <w:rPr>
-          <w:rFonts w:ascii="Times" w:hAnsi="Times"/>
-        </w:rPr>
-        <w:t>.</w:t>
-      </w:r>
-      <w:r>
-        <w:rPr>
-          <w:rFonts w:ascii="Times" w:hAnsi="Times"/>
-        </w:rPr>
-        <w:t xml:space="preserve"> The diagnostic plots for these two linear models show that assumptions are met.</w:t>
-      </w:r>
-    </w:p>
-    <w:p>
-      <w:pPr>
-        <w:pStyle w:val="BodyText"/>
-        <w:rPr>
-          <w:rFonts w:ascii="Times" w:hAnsi="Times"/>
-        </w:rPr>
-      </w:pPr>
-    </w:p>
-    <w:p>
-      <w:pPr>
-        <w:pStyle w:val="BodyText"/>
-        <w:rPr>
-          <w:rFonts w:ascii="Times" w:hAnsi="Times"/>
-        </w:rPr>
-      </w:pPr>
-      <w:r>
-        <w:rPr>
-          <w:rFonts w:ascii="Times" w:hAnsi="Times"/>
-        </w:rPr>
-        <w:t>Overall trend is growth.</w:t>
+        <w:t>The diagnostic plot</w:t>
+      </w:r>
+      <w:r>
+        <w:rPr>
+          <w:rFonts w:ascii="Times" w:hAnsi="Times"/>
+        </w:rPr>
+        <w:t xml:space="preserve"> for the model </w:t>
+      </w:r>
+      <w:r>
+        <w:rPr>
+          <w:rFonts w:ascii="Times" w:hAnsi="Times"/>
+        </w:rPr>
+        <w:t>show</w:t>
+      </w:r>
+      <w:r>
+        <w:rPr>
+          <w:rFonts w:ascii="Times" w:hAnsi="Times"/>
+        </w:rPr>
+        <w:t>s</w:t>
+      </w:r>
+      <w:r>
+        <w:rPr>
+          <w:rFonts w:ascii="Times" w:hAnsi="Times"/>
+        </w:rPr>
+        <w:t xml:space="preserve"> that assumptions are met, though the scale-location plot indicates that the</w:t>
+      </w:r>
+      <w:r>
+        <w:rPr>
+          <w:rFonts w:ascii="Times" w:hAnsi="Times"/>
+        </w:rPr>
+        <w:t xml:space="preserve"> residuals are </w:t>
+      </w:r>
+      <w:r>
+        <w:rPr>
+          <w:rFonts w:ascii="Times" w:hAnsi="Times"/>
+        </w:rPr>
+        <w:t xml:space="preserve">not </w:t>
+      </w:r>
+      <w:r>
+        <w:rPr>
+          <w:rFonts w:ascii="Times" w:hAnsi="Times"/>
+        </w:rPr>
+        <w:t xml:space="preserve">spread </w:t>
+      </w:r>
+      <w:r>
+        <w:rPr>
+          <w:rFonts w:ascii="Times" w:hAnsi="Times"/>
+        </w:rPr>
+        <w:t xml:space="preserve">totally </w:t>
+      </w:r>
+      <w:r>
+        <w:rPr>
+          <w:rFonts w:ascii="Times" w:hAnsi="Times"/>
+        </w:rPr>
+        <w:t>equally along the ranges of predictors.</w:t>
+      </w:r>
+      <w:r>
+        <w:rPr>
+          <w:rFonts w:ascii="Times" w:hAnsi="Times"/>
+        </w:rPr>
+        <w:t xml:space="preserve"> Though the model shows the per capita growth rate (dN/Ndt) is significantly predicted by population size (N</w:t>
+      </w:r>
+      <w:r>
+        <w:rPr>
+          <w:rFonts w:ascii="Times" w:hAnsi="Times"/>
+          <w:vertAlign w:val="subscript"/>
+        </w:rPr>
+        <w:t>t</w:t>
+      </w:r>
+      <w:r>
+        <w:rPr>
+          <w:rFonts w:ascii="Times" w:hAnsi="Times"/>
+        </w:rPr>
+        <w:t>),with a low R</w:t>
+      </w:r>
+      <w:r>
+        <w:rPr>
+          <w:rFonts w:ascii="Times" w:hAnsi="Times"/>
+          <w:vertAlign w:val="superscript"/>
+        </w:rPr>
+        <w:t>2</w:t>
+      </w:r>
+      <w:r>
+        <w:rPr>
+          <w:rFonts w:ascii="Times" w:hAnsi="Times"/>
+        </w:rPr>
+        <w:t xml:space="preserve"> of 0.22 and an large variability in dN/Ndt suggests non-linear models are worth exploring.</w:t>
       </w:r>
     </w:p>
     <w:p>
@@ -414,9 +362,9 @@
         <w:lastRenderedPageBreak/>
         <w:drawing>
           <wp:inline distT="0" distB="0" distL="0" distR="0">
-            <wp:extent cx="5205789" cy="3718420"/>
+            <wp:extent cx="5943600" cy="4245429"/>
             <wp:effectExtent l="19050" t="0" r="0" b="0"/>
-            <wp:docPr id="7" name="Picture 1"/>
+            <wp:docPr id="3" name="Picture 1"/>
             <wp:cNvGraphicFramePr>
               <a:graphicFrameLocks xmlns:a="http://schemas.openxmlformats.org/drawingml/2006/main" noChangeAspect="1"/>
             </wp:cNvGraphicFramePr>
@@ -439,7 +387,7 @@
                   <pic:spPr bwMode="auto">
                     <a:xfrm>
                       <a:off x="0" y="0"/>
-                      <a:ext cx="5213366" cy="3723832"/>
+                      <a:ext cx="5943600" cy="4245429"/>
                     </a:xfrm>
                     <a:prstGeom prst="rect">
                       <a:avLst/>
@@ -464,7 +412,6 @@
         <w:pStyle w:val="Caption"/>
         <w:jc w:val="center"/>
         <w:rPr>
-          <w:rFonts w:ascii="Times" w:hAnsi="Times"/>
           <w:b/>
           <w:i w:val="0"/>
         </w:rPr>
@@ -488,25 +435,86 @@
       </w:r>
       <w:bookmarkEnd w:id="1"/>
       <w:r>
-        <w:t>Red model: Blue</w:t>
-      </w:r>
-      <w:r>
-        <w:t xml:space="preserve"> model: </w:t>
-      </w:r>
-      <w:r>
-        <w:t>y</w:t>
+        <w:rPr>
+          <w:b/>
+        </w:rPr>
+        <w:t>Population Growth</w:t>
+      </w:r>
+      <w:r>
+        <w:rPr>
+          <w:b/>
+        </w:rPr>
+        <w:t xml:space="preserve"> in Uganda 1961</w:t>
+      </w:r>
+      <w:r>
+        <w:rPr>
+          <w:b/>
+        </w:rPr>
+        <w:t xml:space="preserve"> to </w:t>
+      </w:r>
+      <w:r>
+        <w:rPr>
+          <w:b/>
+        </w:rPr>
+        <w:t>2006.</w:t>
       </w:r>
       <w:r>
         <w:t xml:space="preserve"> </w:t>
       </w:r>
       <w:r>
-        <w:t>=</w:t>
-      </w:r>
-      <w:r>
-        <w:t xml:space="preserve"> </w:t>
-      </w:r>
-      <w:r>
-        <w:t>5.43e-05x + 3.14e-02</w:t>
+        <w:rPr>
+          <w:rFonts w:ascii="Times" w:hAnsi="Times"/>
+        </w:rPr>
+        <w:t>Per capita growth rate (dN/Ndt) is significantly predicted by population size (N</w:t>
+      </w:r>
+      <w:r>
+        <w:rPr>
+          <w:rFonts w:ascii="Times" w:hAnsi="Times"/>
+          <w:vertAlign w:val="subscript"/>
+        </w:rPr>
+        <w:t>t</w:t>
+      </w:r>
+      <w:r>
+        <w:rPr>
+          <w:rFonts w:ascii="Times" w:hAnsi="Times"/>
+        </w:rPr>
+        <w:t>)</w:t>
+      </w:r>
+      <w:r>
+        <w:t xml:space="preserve"> (</w:t>
+      </w:r>
+      <w:r>
+        <w:t xml:space="preserve">n = </w:t>
+      </w:r>
+      <w:r>
+        <w:t>46</w:t>
+      </w:r>
+      <w:r>
+        <w:t>) (F(1,</w:t>
+      </w:r>
+      <w:r>
+        <w:t>43</w:t>
+      </w:r>
+      <w:r>
+        <w:t xml:space="preserve">) = </w:t>
+      </w:r>
+      <w:r>
+        <w:t>13.24</w:t>
+      </w:r>
+      <w:r>
+        <w:t>, p &lt; 0.001, R</w:t>
+      </w:r>
+      <w:r>
+        <w:rPr>
+          <w:vertAlign w:val="superscript"/>
+        </w:rPr>
+        <w:t>2</w:t>
+      </w:r>
+      <w:r>
+        <w:t xml:space="preserve"> = 0.22</w:t>
+      </w:r>
+      <w:r>
+        <w:t>).</w:t>
       </w:r>
     </w:p>
     <w:p>
@@ -519,23 +527,27 @@
         <w:rPr>
           <w:noProof/>
         </w:rPr>
+        <w:lastRenderedPageBreak/>
         <w:drawing>
           <wp:inline distT="0" distB="0" distL="0" distR="0">
-            <wp:extent cx="4620126" cy="3696101"/>
-            <wp:effectExtent l="0" t="0" r="0" b="0"/>
-            <wp:docPr id="1" name="Picture"/>
-            <wp:cNvGraphicFramePr/>
+            <wp:extent cx="5943600" cy="4245429"/>
+            <wp:effectExtent l="19050" t="0" r="0" b="0"/>
+            <wp:docPr id="4" name="Picture 4"/>
+            <wp:cNvGraphicFramePr>
+              <a:graphicFrameLocks xmlns:a="http://schemas.openxmlformats.org/drawingml/2006/main" noChangeAspect="1"/>
+            </wp:cNvGraphicFramePr>
             <a:graphic xmlns:a="http://schemas.openxmlformats.org/drawingml/2006/main">
               <a:graphicData uri="http://schemas.openxmlformats.org/drawingml/2006/picture">
                 <pic:pic xmlns:pic="http://schemas.openxmlformats.org/drawingml/2006/picture">
                   <pic:nvPicPr>
-                    <pic:cNvPr id="0" name="Picture" descr="201_Assignment_1_files/figure-docx/uganda%20models-1.png"/>
+                    <pic:cNvPr id="0" name="Picture 4"/>
                     <pic:cNvPicPr>
                       <a:picLocks noChangeAspect="1" noChangeArrowheads="1"/>
                     </pic:cNvPicPr>
                   </pic:nvPicPr>
                   <pic:blipFill>
                     <a:blip r:embed="rId9" cstate="print"/>
+                    <a:srcRect/>
                     <a:stretch>
                       <a:fillRect/>
                     </a:stretch>
@@ -543,7 +555,7 @@
                   <pic:spPr bwMode="auto">
                     <a:xfrm>
                       <a:off x="0" y="0"/>
-                      <a:ext cx="4620126" cy="3696101"/>
+                      <a:ext cx="5943600" cy="4245429"/>
                     </a:xfrm>
                     <a:prstGeom prst="rect">
                       <a:avLst/>
@@ -551,6 +563,7 @@
                     <a:noFill/>
                     <a:ln w="9525">
                       <a:noFill/>
+                      <a:miter lim="800000"/>
                       <a:headEnd/>
                       <a:tailEnd/>
                     </a:ln>
@@ -579,61 +592,22 @@
         </w:r>
       </w:fldSimple>
       <w:r>
-        <w:t>: Diagnostic plots for linear model one (red)</w:t>
-      </w:r>
-    </w:p>
-    <w:p>
-      <w:pPr>
-        <w:pStyle w:val="FirstParagraph"/>
-        <w:keepNext/>
-        <w:jc w:val="center"/>
-      </w:pPr>
-      <w:r>
-        <w:rPr>
-          <w:noProof/>
-        </w:rPr>
-        <w:lastRenderedPageBreak/>
-        <w:drawing>
-          <wp:inline distT="0" distB="0" distL="0" distR="0">
-            <wp:extent cx="4620126" cy="3696101"/>
-            <wp:effectExtent l="0" t="0" r="0" b="0"/>
-            <wp:docPr id="2" name="Picture"/>
-            <wp:cNvGraphicFramePr/>
-            <a:graphic xmlns:a="http://schemas.openxmlformats.org/drawingml/2006/main">
-              <a:graphicData uri="http://schemas.openxmlformats.org/drawingml/2006/picture">
-                <pic:pic xmlns:pic="http://schemas.openxmlformats.org/drawingml/2006/picture">
-                  <pic:nvPicPr>
-                    <pic:cNvPr id="0" name="Picture" descr="201_Assignment_1_files/figure-docx/uganda%20models-2.png"/>
-                    <pic:cNvPicPr>
-                      <a:picLocks noChangeAspect="1" noChangeArrowheads="1"/>
-                    </pic:cNvPicPr>
-                  </pic:nvPicPr>
-                  <pic:blipFill>
-                    <a:blip r:embed="rId10" cstate="print"/>
-                    <a:stretch>
-                      <a:fillRect/>
-                    </a:stretch>
-                  </pic:blipFill>
-                  <pic:spPr bwMode="auto">
-                    <a:xfrm>
-                      <a:off x="0" y="0"/>
-                      <a:ext cx="4620126" cy="3696101"/>
-                    </a:xfrm>
-                    <a:prstGeom prst="rect">
-                      <a:avLst/>
-                    </a:prstGeom>
-                    <a:noFill/>
-                    <a:ln w="9525">
-                      <a:noFill/>
-                      <a:headEnd/>
-                      <a:tailEnd/>
-                    </a:ln>
-                  </pic:spPr>
-                </pic:pic>
-              </a:graphicData>
-            </a:graphic>
-          </wp:inline>
-        </w:drawing>
+        <w:t xml:space="preserve">: </w:t>
+      </w:r>
+      <w:r>
+        <w:rPr>
+          <w:b/>
+        </w:rPr>
+        <w:t xml:space="preserve">Diagnostic </w:t>
+      </w:r>
+      <w:r>
+        <w:rPr>
+          <w:b/>
+        </w:rPr>
+        <w:t>plots for Uganda dN/Ndt model</w:t>
+      </w:r>
+      <w:r>
+        <w:t xml:space="preserve"> </w:t>
       </w:r>
     </w:p>
     <w:p>
@@ -641,20 +615,6 @@
         <w:pStyle w:val="Caption"/>
         <w:jc w:val="center"/>
       </w:pPr>
-      <w:r>
-        <w:t xml:space="preserve">Figure </w:t>
-      </w:r>
-      <w:fldSimple w:instr=" SEQ Figure \* ARABIC ">
-        <w:r>
-          <w:rPr>
-            <w:noProof/>
-          </w:rPr>
-          <w:t>3</w:t>
-        </w:r>
-      </w:fldSimple>
-      <w:r>
-        <w:t>: Diagnostic plots for linear model two (blue)</w:t>
-      </w:r>
     </w:p>
     <w:p>
       <w:pPr>
@@ -687,10 +647,80 @@
       </w:pPr>
       <w:r>
         <w:rPr>
+          <w:rFonts w:ascii="Times" w:hAnsi="Times"/>
+        </w:rPr>
+        <w:t xml:space="preserve">In order to </w:t>
+      </w:r>
+      <w:r>
+        <w:rPr>
+          <w:rFonts w:ascii="Times" w:hAnsi="Times"/>
+        </w:rPr>
+        <w:t xml:space="preserve">explore </w:t>
+      </w:r>
+      <w:r>
+        <w:rPr>
+          <w:rFonts w:ascii="Times" w:hAnsi="Times"/>
+        </w:rPr>
+        <w:t>the</w:t>
+      </w:r>
+      <w:r>
+        <w:rPr>
+          <w:rFonts w:ascii="Times" w:hAnsi="Times"/>
+        </w:rPr>
+        <w:t xml:space="preserve"> </w:t>
+      </w:r>
+      <w:r>
+        <w:rPr>
+          <w:rFonts w:ascii="Times" w:hAnsi="Times"/>
+        </w:rPr>
+        <w:t xml:space="preserve">explanatory </w:t>
+      </w:r>
+      <w:r>
+        <w:rPr>
+          <w:rFonts w:ascii="Times" w:hAnsi="Times"/>
+        </w:rPr>
+        <w:t xml:space="preserve">variables </w:t>
+      </w:r>
+      <w:r>
+        <w:rPr>
+          <w:rFonts w:ascii="Times" w:hAnsi="Times"/>
+        </w:rPr>
+        <w:t xml:space="preserve">the population trajectory of Uganda between a multiple linear regression model was created. </w:t>
+      </w:r>
+      <w:r>
+        <w:rPr>
           <w:rFonts w:ascii="Times New Roman" w:eastAsia="Times New Roman" w:hAnsi="Times New Roman" w:cs="Times New Roman"/>
           <w:color w:val="000000"/>
         </w:rPr>
-        <w:t xml:space="preserve">The model (professor salary = 4492 </w:t>
+        <w:t>The model (</w:t>
+      </w:r>
+      <w:r>
+        <w:rPr>
+          <w:rFonts w:ascii="Times New Roman" w:eastAsia="Times New Roman" w:hAnsi="Times New Roman" w:cs="Times New Roman"/>
+          <w:color w:val="000000"/>
+        </w:rPr>
+        <w:t>dN/Ndt</w:t>
+      </w:r>
+      <w:r>
+        <w:rPr>
+          <w:rFonts w:ascii="Times New Roman" w:eastAsia="Times New Roman" w:hAnsi="Times New Roman" w:cs="Times New Roman"/>
+          <w:color w:val="000000"/>
+        </w:rPr>
+        <w:t xml:space="preserve"> = </w:t>
+      </w:r>
+      <w:r>
+        <w:rPr>
+          <w:rFonts w:ascii="Times New Roman" w:eastAsia="Times New Roman" w:hAnsi="Times New Roman" w:cs="Times New Roman"/>
+          <w:color w:val="000000"/>
+        </w:rPr>
+        <w:t>-0.023</w:t>
+      </w:r>
+      <w:r>
+        <w:rPr>
+          <w:rFonts w:ascii="Times New Roman" w:eastAsia="Times New Roman" w:hAnsi="Times New Roman" w:cs="Times New Roman"/>
+          <w:color w:val="000000"/>
+        </w:rPr>
+        <w:t xml:space="preserve"> </w:t>
       </w:r>
       <w:r>
         <w:rPr>
@@ -704,23 +734,105 @@
           <w:rFonts w:ascii="Times New Roman" w:eastAsia="Times New Roman" w:hAnsi="Times New Roman" w:cs="Times New Roman"/>
           <w:color w:val="000000"/>
         </w:rPr>
-        <w:t xml:space="preserve"> (Sex: Male) + 13,723 * (Rank: Associate Professor) + 47,403 (Rank: Professor) + 68,224 (US Dollars)) explains a significant amount of variance in professor salary (</w:t>
-      </w:r>
-      <w:proofErr w:type="gramStart"/>
+        <w:t xml:space="preserve"> </w:t>
+      </w:r>
       <w:r>
         <w:rPr>
           <w:rFonts w:ascii="Times New Roman" w:eastAsia="Times New Roman" w:hAnsi="Times New Roman" w:cs="Times New Roman"/>
           <w:color w:val="000000"/>
         </w:rPr>
-        <w:t>F(</w:t>
-      </w:r>
-      <w:proofErr w:type="gramEnd"/>
+        <w:t xml:space="preserve">Food per Capita </w:t>
+      </w:r>
       <w:r>
         <w:rPr>
           <w:rFonts w:ascii="Times New Roman" w:eastAsia="Times New Roman" w:hAnsi="Times New Roman" w:cs="Times New Roman"/>
           <w:color w:val="000000"/>
         </w:rPr>
-        <w:t xml:space="preserve">4, 392) = 79.18, </w:t>
+        <w:t xml:space="preserve">+ </w:t>
+      </w:r>
+      <w:r>
+        <w:rPr>
+          <w:rFonts w:ascii="Times New Roman" w:eastAsia="Times New Roman" w:hAnsi="Times New Roman" w:cs="Times New Roman"/>
+          <w:color w:val="000000"/>
+        </w:rPr>
+        <w:t>0.012</w:t>
+      </w:r>
+      <w:r>
+        <w:rPr>
+          <w:rFonts w:ascii="Times New Roman" w:eastAsia="Times New Roman" w:hAnsi="Times New Roman" w:cs="Times New Roman"/>
+          <w:color w:val="000000"/>
+        </w:rPr>
+        <w:t xml:space="preserve"> * </w:t>
+      </w:r>
+      <w:r>
+        <w:rPr>
+          <w:rFonts w:ascii="Times New Roman" w:eastAsia="Times New Roman" w:hAnsi="Times New Roman" w:cs="Times New Roman"/>
+          <w:color w:val="000000"/>
+        </w:rPr>
+        <w:t>Years of Education</w:t>
+      </w:r>
+      <w:r>
+        <w:rPr>
+          <w:rFonts w:ascii="Times New Roman" w:eastAsia="Times New Roman" w:hAnsi="Times New Roman" w:cs="Times New Roman"/>
+          <w:color w:val="000000"/>
+        </w:rPr>
+        <w:t xml:space="preserve"> + </w:t>
+      </w:r>
+      <w:r>
+        <w:rPr>
+          <w:rFonts w:ascii="Times New Roman" w:eastAsia="Times New Roman" w:hAnsi="Times New Roman" w:cs="Times New Roman"/>
+          <w:color w:val="000000"/>
+        </w:rPr>
+        <w:t>-0.002</w:t>
+      </w:r>
+      <w:r>
+        <w:rPr>
+          <w:rFonts w:ascii="Times New Roman" w:eastAsia="Times New Roman" w:hAnsi="Times New Roman" w:cs="Times New Roman"/>
+          <w:color w:val="000000"/>
+        </w:rPr>
+        <w:t xml:space="preserve"> </w:t>
+      </w:r>
+      <w:r>
+        <w:rPr>
+          <w:rFonts w:ascii="Times New Roman" w:eastAsia="Times New Roman" w:hAnsi="Times New Roman" w:cs="Times New Roman"/>
+          <w:color w:val="000000"/>
+        </w:rPr>
+        <w:t>Population Size</w:t>
+      </w:r>
+      <w:r>
+        <w:rPr>
+          <w:rFonts w:ascii="Times New Roman" w:eastAsia="Times New Roman" w:hAnsi="Times New Roman" w:cs="Times New Roman"/>
+          <w:color w:val="000000"/>
+        </w:rPr>
+        <w:t xml:space="preserve"> explains a significant amount of variance in </w:t>
+      </w:r>
+      <w:r>
+        <w:rPr>
+          <w:rFonts w:ascii="Times New Roman" w:eastAsia="Times New Roman" w:hAnsi="Times New Roman" w:cs="Times New Roman"/>
+          <w:color w:val="000000"/>
+        </w:rPr>
+        <w:t>per capita population growth (dN/Ndt)</w:t>
+      </w:r>
+      <w:r>
+        <w:rPr>
+          <w:rFonts w:ascii="Times New Roman" w:eastAsia="Times New Roman" w:hAnsi="Times New Roman" w:cs="Times New Roman"/>
+          <w:color w:val="000000"/>
+        </w:rPr>
+        <w:t xml:space="preserve"> (F(</w:t>
+      </w:r>
+      <w:r>
+        <w:rPr>
+          <w:rFonts w:ascii="Times New Roman" w:eastAsia="Times New Roman" w:hAnsi="Times New Roman" w:cs="Times New Roman"/>
+          <w:color w:val="000000"/>
+        </w:rPr>
+        <w:t>3, 38) = 7.722</w:t>
+      </w:r>
+      <w:r>
+        <w:rPr>
+          <w:rFonts w:ascii="Times New Roman" w:eastAsia="Times New Roman" w:hAnsi="Times New Roman" w:cs="Times New Roman"/>
+          <w:color w:val="000000"/>
+        </w:rPr>
+        <w:t xml:space="preserve">, </w:t>
       </w:r>
       <w:r>
         <w:rPr>
@@ -767,57 +879,79 @@
           <w:rFonts w:ascii="Times New Roman" w:eastAsia="Times New Roman" w:hAnsi="Times New Roman" w:cs="Times New Roman"/>
           <w:color w:val="000000"/>
         </w:rPr>
-        <w:t>= 0.44). This multiple linear regression reveals that professor salary is significantly predicted by rank (</w:t>
-      </w:r>
-      <w:r>
-        <w:rPr>
-          <w:rFonts w:ascii="Times New Roman" w:eastAsia="Times New Roman" w:hAnsi="Times New Roman" w:cs="Times New Roman"/>
-          <w:i/>
-          <w:color w:val="000000"/>
-        </w:rPr>
-        <w:t>p</w:t>
+        <w:t>= 0.33</w:t>
       </w:r>
       <w:r>
         <w:rPr>
           <w:rFonts w:ascii="Times New Roman" w:eastAsia="Times New Roman" w:hAnsi="Times New Roman" w:cs="Times New Roman"/>
           <w:color w:val="000000"/>
         </w:rPr>
-        <w:t xml:space="preserve"> &lt; 0.001) and discipline (</w:t>
-      </w:r>
-      <w:r>
-        <w:rPr>
-          <w:rFonts w:ascii="Times New Roman" w:eastAsia="Times New Roman" w:hAnsi="Times New Roman" w:cs="Times New Roman"/>
-          <w:i/>
-          <w:color w:val="000000"/>
-        </w:rPr>
-        <w:t>p</w:t>
+        <w:t xml:space="preserve">). </w:t>
       </w:r>
       <w:r>
         <w:rPr>
           <w:rFonts w:ascii="Times New Roman" w:eastAsia="Times New Roman" w:hAnsi="Times New Roman" w:cs="Times New Roman"/>
           <w:color w:val="000000"/>
         </w:rPr>
-        <w:t xml:space="preserve"> &lt; 0.001), but not by sex (</w:t>
-      </w:r>
-      <w:r>
-        <w:rPr>
-          <w:rFonts w:ascii="Times New Roman" w:eastAsia="Times New Roman" w:hAnsi="Times New Roman" w:cs="Times New Roman"/>
-          <w:i/>
-          <w:color w:val="000000"/>
-        </w:rPr>
-        <w:t>p</w:t>
+        <w:t>The diagnostic plots show that the four assumptions are met –</w:t>
+      </w:r>
+      <w:r>
+        <w:rPr>
+          <w:rFonts w:ascii="Helvetica" w:hAnsi="Helvetica" w:cs="Helvetica"/>
+          <w:color w:val="333333"/>
+          <w:sz w:val="23"/>
+          <w:szCs w:val="23"/>
+          <w:shd w:val="clear" w:color="auto" w:fill="FFFFFF"/>
+        </w:rPr>
+        <w:t>l</w:t>
       </w:r>
       <w:r>
         <w:rPr>
           <w:rFonts w:ascii="Times New Roman" w:eastAsia="Times New Roman" w:hAnsi="Times New Roman" w:cs="Times New Roman"/>
           <w:color w:val="000000"/>
         </w:rPr>
-        <w:t xml:space="preserve"> = 0.24). Therefore, on average, associate professors make $13,723 more and full professors make $47,403 more than assistant professors. Professors in applied fields make $13,709 more than those in theoretical fields. Finally, though sex does not significantly predict salary, males still earn $4,492 more than females.</w:t>
+        <w:t>inearity</w:t>
+      </w:r>
+      <w:r>
+        <w:rPr>
+          <w:rFonts w:ascii="Times New Roman" w:eastAsia="Times New Roman" w:hAnsi="Times New Roman" w:cs="Times New Roman"/>
+          <w:color w:val="000000"/>
+        </w:rPr>
+        <w:t>, independence, h</w:t>
+      </w:r>
+      <w:r>
+        <w:rPr>
+          <w:rFonts w:ascii="Times New Roman" w:eastAsia="Times New Roman" w:hAnsi="Times New Roman" w:cs="Times New Roman"/>
+          <w:color w:val="000000"/>
+        </w:rPr>
+        <w:t>omosced</w:t>
+      </w:r>
+      <w:r>
+        <w:rPr>
+          <w:rFonts w:ascii="Times New Roman" w:eastAsia="Times New Roman" w:hAnsi="Times New Roman" w:cs="Times New Roman"/>
+          <w:color w:val="000000"/>
+        </w:rPr>
+        <w:t>asticity, and n</w:t>
+      </w:r>
+      <w:r>
+        <w:rPr>
+          <w:rFonts w:ascii="Times New Roman" w:eastAsia="Times New Roman" w:hAnsi="Times New Roman" w:cs="Times New Roman"/>
+          <w:color w:val="000000"/>
+        </w:rPr>
+        <w:t>ormality</w:t>
+      </w:r>
+      <w:r>
+        <w:rPr>
+          <w:rFonts w:ascii="Times New Roman" w:eastAsia="Times New Roman" w:hAnsi="Times New Roman" w:cs="Times New Roman"/>
+          <w:color w:val="000000"/>
+        </w:rPr>
+        <w:t>.</w:t>
       </w:r>
     </w:p>
     <w:tbl>
       <w:tblPr>
         <w:tblW w:w="0" w:type="auto"/>
+        <w:jc w:val="center"/>
         <w:shd w:val="clear" w:color="auto" w:fill="FFFFFF"/>
         <w:tblCellMar>
           <w:top w:w="15" w:type="dxa"/>
@@ -828,16 +962,19 @@
         <w:tblLook w:val="04A0"/>
       </w:tblPr>
       <w:tblGrid>
-        <w:gridCol w:w="1943"/>
-        <w:gridCol w:w="2283"/>
+        <w:gridCol w:w="1949"/>
+        <w:gridCol w:w="2288"/>
       </w:tblGrid>
       <w:tr>
+        <w:trPr>
+          <w:jc w:val="center"/>
+        </w:trPr>
         <w:tc>
           <w:tcPr>
             <w:tcW w:w="0" w:type="auto"/>
             <w:gridSpan w:val="2"/>
             <w:tcBorders>
-              <w:bottom w:val="single" w:sz="6" w:space="0" w:color="000000"/>
+              <w:bottom w:val="single" w:sz="4" w:space="0" w:color="auto"/>
             </w:tcBorders>
             <w:shd w:val="clear" w:color="auto" w:fill="FFFFFF"/>
             <w:tcMar>
@@ -852,7 +989,6 @@
           <w:p>
             <w:pPr>
               <w:spacing w:after="0" w:line="335" w:lineRule="atLeast"/>
-              <w:jc w:val="center"/>
               <w:rPr>
                 <w:rFonts w:ascii="Helvetica" w:eastAsia="Times New Roman" w:hAnsi="Helvetica" w:cs="Times New Roman"/>
                 <w:color w:val="333333"/>
@@ -864,9 +1000,16 @@
         </w:tc>
       </w:tr>
       <w:tr>
-        <w:tc>
-          <w:tcPr>
-            <w:tcW w:w="0" w:type="auto"/>
+        <w:trPr>
+          <w:jc w:val="center"/>
+        </w:trPr>
+        <w:tc>
+          <w:tcPr>
+            <w:tcW w:w="0" w:type="auto"/>
+            <w:tcBorders>
+              <w:top w:val="single" w:sz="4" w:space="0" w:color="auto"/>
+              <w:left w:val="single" w:sz="4" w:space="0" w:color="auto"/>
+            </w:tcBorders>
             <w:shd w:val="clear" w:color="auto" w:fill="FFFFFF"/>
             <w:tcMar>
               <w:top w:w="0" w:type="dxa"/>
@@ -892,6 +1035,10 @@
         <w:tc>
           <w:tcPr>
             <w:tcW w:w="0" w:type="auto"/>
+            <w:tcBorders>
+              <w:top w:val="single" w:sz="4" w:space="0" w:color="auto"/>
+              <w:right w:val="single" w:sz="4" w:space="0" w:color="auto"/>
+            </w:tcBorders>
             <w:shd w:val="clear" w:color="auto" w:fill="FFFFFF"/>
             <w:tcMar>
               <w:top w:w="0" w:type="dxa"/>
@@ -927,9 +1074,15 @@
         </w:tc>
       </w:tr>
       <w:tr>
-        <w:tc>
-          <w:tcPr>
-            <w:tcW w:w="0" w:type="auto"/>
+        <w:trPr>
+          <w:jc w:val="center"/>
+        </w:trPr>
+        <w:tc>
+          <w:tcPr>
+            <w:tcW w:w="0" w:type="auto"/>
+            <w:tcBorders>
+              <w:left w:val="single" w:sz="4" w:space="0" w:color="auto"/>
+            </w:tcBorders>
             <w:shd w:val="clear" w:color="auto" w:fill="FFFFFF"/>
             <w:tcMar>
               <w:top w:w="0" w:type="dxa"/>
@@ -958,6 +1111,7 @@
             <w:tcW w:w="0" w:type="auto"/>
             <w:tcBorders>
               <w:bottom w:val="single" w:sz="6" w:space="0" w:color="000000"/>
+              <w:right w:val="single" w:sz="4" w:space="0" w:color="auto"/>
             </w:tcBorders>
             <w:shd w:val="clear" w:color="auto" w:fill="FFFFFF"/>
             <w:tcMar>
@@ -984,9 +1138,15 @@
         </w:tc>
       </w:tr>
       <w:tr>
-        <w:tc>
-          <w:tcPr>
-            <w:tcW w:w="0" w:type="auto"/>
+        <w:trPr>
+          <w:jc w:val="center"/>
+        </w:trPr>
+        <w:tc>
+          <w:tcPr>
+            <w:tcW w:w="0" w:type="auto"/>
+            <w:tcBorders>
+              <w:left w:val="single" w:sz="4" w:space="0" w:color="auto"/>
+            </w:tcBorders>
             <w:shd w:val="clear" w:color="auto" w:fill="FFFFFF"/>
             <w:tcMar>
               <w:top w:w="0" w:type="dxa"/>
@@ -1012,6 +1172,9 @@
         <w:tc>
           <w:tcPr>
             <w:tcW w:w="0" w:type="auto"/>
+            <w:tcBorders>
+              <w:right w:val="single" w:sz="4" w:space="0" w:color="auto"/>
+            </w:tcBorders>
             <w:shd w:val="clear" w:color="auto" w:fill="FFFFFF"/>
             <w:tcMar>
               <w:top w:w="0" w:type="dxa"/>
@@ -1033,7 +1196,6 @@
                 <w:szCs w:val="23"/>
               </w:rPr>
             </w:pPr>
-            <w:proofErr w:type="spellStart"/>
             <w:r>
               <w:rPr>
                 <w:rFonts w:ascii="Helvetica" w:eastAsia="Times New Roman" w:hAnsi="Helvetica" w:cs="Times New Roman"/>
@@ -1043,17 +1205,21 @@
               </w:rPr>
               <w:t>dNNdt</w:t>
             </w:r>
-            <w:proofErr w:type="spellEnd"/>
           </w:p>
         </w:tc>
       </w:tr>
       <w:tr>
+        <w:trPr>
+          <w:jc w:val="center"/>
+        </w:trPr>
         <w:tc>
           <w:tcPr>
             <w:tcW w:w="0" w:type="auto"/>
             <w:gridSpan w:val="2"/>
             <w:tcBorders>
+              <w:left w:val="single" w:sz="4" w:space="0" w:color="auto"/>
               <w:bottom w:val="single" w:sz="6" w:space="0" w:color="000000"/>
+              <w:right w:val="single" w:sz="4" w:space="0" w:color="auto"/>
             </w:tcBorders>
             <w:shd w:val="clear" w:color="auto" w:fill="FFFFFF"/>
             <w:tcMar>
@@ -1080,30 +1246,35 @@
         </w:tc>
       </w:tr>
       <w:tr>
-        <w:tc>
-          <w:tcPr>
-            <w:tcW w:w="0" w:type="auto"/>
-            <w:shd w:val="clear" w:color="auto" w:fill="FFFFFF"/>
-            <w:tcMar>
-              <w:top w:w="0" w:type="dxa"/>
-              <w:left w:w="0" w:type="dxa"/>
-              <w:bottom w:w="0" w:type="dxa"/>
-              <w:right w:w="0" w:type="dxa"/>
-            </w:tcMar>
-            <w:vAlign w:val="center"/>
-            <w:hideMark/>
-          </w:tcPr>
-          <w:p>
-            <w:pPr>
-              <w:spacing w:after="0" w:line="335" w:lineRule="atLeast"/>
-              <w:rPr>
-                <w:rFonts w:ascii="Helvetica" w:eastAsia="Times New Roman" w:hAnsi="Helvetica" w:cs="Times New Roman"/>
-                <w:color w:val="333333"/>
-                <w:sz w:val="23"/>
-                <w:szCs w:val="23"/>
-              </w:rPr>
-            </w:pPr>
-            <w:proofErr w:type="spellStart"/>
+        <w:trPr>
+          <w:jc w:val="center"/>
+        </w:trPr>
+        <w:tc>
+          <w:tcPr>
+            <w:tcW w:w="0" w:type="auto"/>
+            <w:tcBorders>
+              <w:left w:val="single" w:sz="4" w:space="0" w:color="auto"/>
+            </w:tcBorders>
+            <w:shd w:val="clear" w:color="auto" w:fill="D9D9D9" w:themeFill="background1" w:themeFillShade="D9"/>
+            <w:tcMar>
+              <w:top w:w="0" w:type="dxa"/>
+              <w:left w:w="0" w:type="dxa"/>
+              <w:bottom w:w="0" w:type="dxa"/>
+              <w:right w:w="0" w:type="dxa"/>
+            </w:tcMar>
+            <w:vAlign w:val="center"/>
+            <w:hideMark/>
+          </w:tcPr>
+          <w:p>
+            <w:pPr>
+              <w:spacing w:after="0" w:line="335" w:lineRule="atLeast"/>
+              <w:rPr>
+                <w:rFonts w:ascii="Helvetica" w:eastAsia="Times New Roman" w:hAnsi="Helvetica" w:cs="Times New Roman"/>
+                <w:color w:val="333333"/>
+                <w:sz w:val="23"/>
+                <w:szCs w:val="23"/>
+              </w:rPr>
+            </w:pPr>
             <w:r>
               <w:rPr>
                 <w:rFonts w:ascii="Helvetica" w:eastAsia="Times New Roman" w:hAnsi="Helvetica" w:cs="Times New Roman"/>
@@ -1111,15 +1282,17 @@
                 <w:sz w:val="23"/>
                 <w:szCs w:val="23"/>
               </w:rPr>
-              <w:t>food_pc</w:t>
+              <w:t>Food per Capita</w:t>
             </w:r>
-            <w:proofErr w:type="spellEnd"/>
-          </w:p>
-        </w:tc>
-        <w:tc>
-          <w:tcPr>
-            <w:tcW w:w="0" w:type="auto"/>
-            <w:shd w:val="clear" w:color="auto" w:fill="FFFFFF"/>
+          </w:p>
+        </w:tc>
+        <w:tc>
+          <w:tcPr>
+            <w:tcW w:w="0" w:type="auto"/>
+            <w:tcBorders>
+              <w:right w:val="single" w:sz="4" w:space="0" w:color="auto"/>
+            </w:tcBorders>
+            <w:shd w:val="clear" w:color="auto" w:fill="D9D9D9" w:themeFill="background1" w:themeFillShade="D9"/>
             <w:tcMar>
               <w:top w:w="0" w:type="dxa"/>
               <w:left w:w="0" w:type="dxa"/>
@@ -1163,35 +1336,44 @@
         </w:tc>
       </w:tr>
       <w:tr>
-        <w:tc>
-          <w:tcPr>
-            <w:tcW w:w="0" w:type="auto"/>
-            <w:shd w:val="clear" w:color="auto" w:fill="FFFFFF"/>
-            <w:tcMar>
-              <w:top w:w="0" w:type="dxa"/>
-              <w:left w:w="0" w:type="dxa"/>
-              <w:bottom w:w="0" w:type="dxa"/>
-              <w:right w:w="0" w:type="dxa"/>
-            </w:tcMar>
-            <w:vAlign w:val="center"/>
-            <w:hideMark/>
-          </w:tcPr>
-          <w:p>
-            <w:pPr>
-              <w:spacing w:after="0" w:line="335" w:lineRule="atLeast"/>
-              <w:rPr>
-                <w:rFonts w:ascii="Helvetica" w:eastAsia="Times New Roman" w:hAnsi="Helvetica" w:cs="Times New Roman"/>
-                <w:color w:val="333333"/>
-                <w:sz w:val="23"/>
-                <w:szCs w:val="23"/>
-              </w:rPr>
-            </w:pPr>
-          </w:p>
-        </w:tc>
-        <w:tc>
-          <w:tcPr>
-            <w:tcW w:w="0" w:type="auto"/>
-            <w:shd w:val="clear" w:color="auto" w:fill="FFFFFF"/>
+        <w:trPr>
+          <w:jc w:val="center"/>
+        </w:trPr>
+        <w:tc>
+          <w:tcPr>
+            <w:tcW w:w="0" w:type="auto"/>
+            <w:tcBorders>
+              <w:left w:val="single" w:sz="4" w:space="0" w:color="auto"/>
+            </w:tcBorders>
+            <w:shd w:val="clear" w:color="auto" w:fill="D9D9D9" w:themeFill="background1" w:themeFillShade="D9"/>
+            <w:tcMar>
+              <w:top w:w="0" w:type="dxa"/>
+              <w:left w:w="0" w:type="dxa"/>
+              <w:bottom w:w="0" w:type="dxa"/>
+              <w:right w:w="0" w:type="dxa"/>
+            </w:tcMar>
+            <w:vAlign w:val="center"/>
+            <w:hideMark/>
+          </w:tcPr>
+          <w:p>
+            <w:pPr>
+              <w:spacing w:after="0" w:line="335" w:lineRule="atLeast"/>
+              <w:rPr>
+                <w:rFonts w:ascii="Helvetica" w:eastAsia="Times New Roman" w:hAnsi="Helvetica" w:cs="Times New Roman"/>
+                <w:color w:val="333333"/>
+                <w:sz w:val="23"/>
+                <w:szCs w:val="23"/>
+              </w:rPr>
+            </w:pPr>
+          </w:p>
+        </w:tc>
+        <w:tc>
+          <w:tcPr>
+            <w:tcW w:w="0" w:type="auto"/>
+            <w:tcBorders>
+              <w:right w:val="single" w:sz="4" w:space="0" w:color="auto"/>
+            </w:tcBorders>
+            <w:shd w:val="clear" w:color="auto" w:fill="D9D9D9" w:themeFill="background1" w:themeFillShade="D9"/>
             <w:tcMar>
               <w:top w:w="0" w:type="dxa"/>
               <w:left w:w="0" w:type="dxa"/>
@@ -1225,9 +1407,15 @@
         </w:tc>
       </w:tr>
       <w:tr>
-        <w:tc>
-          <w:tcPr>
-            <w:tcW w:w="0" w:type="auto"/>
+        <w:trPr>
+          <w:jc w:val="center"/>
+        </w:trPr>
+        <w:tc>
+          <w:tcPr>
+            <w:tcW w:w="0" w:type="auto"/>
+            <w:tcBorders>
+              <w:left w:val="single" w:sz="4" w:space="0" w:color="auto"/>
+            </w:tcBorders>
             <w:shd w:val="clear" w:color="auto" w:fill="FFFFFF"/>
             <w:tcMar>
               <w:top w:w="0" w:type="dxa"/>
@@ -1253,6 +1441,9 @@
         <w:tc>
           <w:tcPr>
             <w:tcW w:w="0" w:type="auto"/>
+            <w:tcBorders>
+              <w:right w:val="single" w:sz="4" w:space="0" w:color="auto"/>
+            </w:tcBorders>
             <w:shd w:val="clear" w:color="auto" w:fill="FFFFFF"/>
             <w:tcMar>
               <w:top w:w="0" w:type="dxa"/>
@@ -1278,9 +1469,15 @@
         </w:tc>
       </w:tr>
       <w:tr>
-        <w:tc>
-          <w:tcPr>
-            <w:tcW w:w="0" w:type="auto"/>
+        <w:trPr>
+          <w:jc w:val="center"/>
+        </w:trPr>
+        <w:tc>
+          <w:tcPr>
+            <w:tcW w:w="0" w:type="auto"/>
+            <w:tcBorders>
+              <w:left w:val="single" w:sz="4" w:space="0" w:color="auto"/>
+            </w:tcBorders>
             <w:shd w:val="clear" w:color="auto" w:fill="FFFFFF"/>
             <w:tcMar>
               <w:top w:w="0" w:type="dxa"/>
@@ -1308,13 +1505,16 @@
                 <w:sz w:val="23"/>
                 <w:szCs w:val="23"/>
               </w:rPr>
-              <w:t>education</w:t>
+              <w:t>Years of Education</w:t>
             </w:r>
           </w:p>
         </w:tc>
         <w:tc>
           <w:tcPr>
             <w:tcW w:w="0" w:type="auto"/>
+            <w:tcBorders>
+              <w:right w:val="single" w:sz="4" w:space="0" w:color="auto"/>
+            </w:tcBorders>
             <w:shd w:val="clear" w:color="auto" w:fill="FFFFFF"/>
             <w:tcMar>
               <w:top w:w="0" w:type="dxa"/>
@@ -1359,9 +1559,15 @@
         </w:tc>
       </w:tr>
       <w:tr>
-        <w:tc>
-          <w:tcPr>
-            <w:tcW w:w="0" w:type="auto"/>
+        <w:trPr>
+          <w:jc w:val="center"/>
+        </w:trPr>
+        <w:tc>
+          <w:tcPr>
+            <w:tcW w:w="0" w:type="auto"/>
+            <w:tcBorders>
+              <w:left w:val="single" w:sz="4" w:space="0" w:color="auto"/>
+            </w:tcBorders>
             <w:shd w:val="clear" w:color="auto" w:fill="FFFFFF"/>
             <w:tcMar>
               <w:top w:w="0" w:type="dxa"/>
@@ -1387,6 +1593,9 @@
         <w:tc>
           <w:tcPr>
             <w:tcW w:w="0" w:type="auto"/>
+            <w:tcBorders>
+              <w:right w:val="single" w:sz="4" w:space="0" w:color="auto"/>
+            </w:tcBorders>
             <w:shd w:val="clear" w:color="auto" w:fill="FFFFFF"/>
             <w:tcMar>
               <w:top w:w="0" w:type="dxa"/>
@@ -1421,9 +1630,15 @@
         </w:tc>
       </w:tr>
       <w:tr>
-        <w:tc>
-          <w:tcPr>
-            <w:tcW w:w="0" w:type="auto"/>
+        <w:trPr>
+          <w:jc w:val="center"/>
+        </w:trPr>
+        <w:tc>
+          <w:tcPr>
+            <w:tcW w:w="0" w:type="auto"/>
+            <w:tcBorders>
+              <w:left w:val="single" w:sz="4" w:space="0" w:color="auto"/>
+            </w:tcBorders>
             <w:shd w:val="clear" w:color="auto" w:fill="FFFFFF"/>
             <w:tcMar>
               <w:top w:w="0" w:type="dxa"/>
@@ -1449,6 +1664,9 @@
         <w:tc>
           <w:tcPr>
             <w:tcW w:w="0" w:type="auto"/>
+            <w:tcBorders>
+              <w:right w:val="single" w:sz="4" w:space="0" w:color="auto"/>
+            </w:tcBorders>
             <w:shd w:val="clear" w:color="auto" w:fill="FFFFFF"/>
             <w:tcMar>
               <w:top w:w="0" w:type="dxa"/>
@@ -1474,10 +1692,16 @@
         </w:tc>
       </w:tr>
       <w:tr>
-        <w:tc>
-          <w:tcPr>
-            <w:tcW w:w="0" w:type="auto"/>
-            <w:shd w:val="clear" w:color="auto" w:fill="FFFFFF"/>
+        <w:trPr>
+          <w:jc w:val="center"/>
+        </w:trPr>
+        <w:tc>
+          <w:tcPr>
+            <w:tcW w:w="0" w:type="auto"/>
+            <w:tcBorders>
+              <w:left w:val="single" w:sz="4" w:space="0" w:color="auto"/>
+            </w:tcBorders>
+            <w:shd w:val="clear" w:color="auto" w:fill="D9D9D9" w:themeFill="background1" w:themeFillShade="D9"/>
             <w:tcMar>
               <w:top w:w="0" w:type="dxa"/>
               <w:left w:w="0" w:type="dxa"/>
@@ -1504,14 +1728,26 @@
                 <w:sz w:val="23"/>
                 <w:szCs w:val="23"/>
               </w:rPr>
-              <w:t>population</w:t>
+              <w:t>P</w:t>
             </w:r>
-          </w:p>
-        </w:tc>
-        <w:tc>
-          <w:tcPr>
-            <w:tcW w:w="0" w:type="auto"/>
-            <w:shd w:val="clear" w:color="auto" w:fill="FFFFFF"/>
+            <w:r>
+              <w:rPr>
+                <w:rFonts w:ascii="Helvetica" w:eastAsia="Times New Roman" w:hAnsi="Helvetica" w:cs="Times New Roman"/>
+                <w:color w:val="333333"/>
+                <w:sz w:val="23"/>
+                <w:szCs w:val="23"/>
+              </w:rPr>
+              <w:t>opulation</w:t>
+            </w:r>
+          </w:p>
+        </w:tc>
+        <w:tc>
+          <w:tcPr>
+            <w:tcW w:w="0" w:type="auto"/>
+            <w:tcBorders>
+              <w:right w:val="single" w:sz="4" w:space="0" w:color="auto"/>
+            </w:tcBorders>
+            <w:shd w:val="clear" w:color="auto" w:fill="D9D9D9" w:themeFill="background1" w:themeFillShade="D9"/>
             <w:tcMar>
               <w:top w:w="0" w:type="dxa"/>
               <w:left w:w="0" w:type="dxa"/>
@@ -1555,35 +1791,44 @@
         </w:tc>
       </w:tr>
       <w:tr>
-        <w:tc>
-          <w:tcPr>
-            <w:tcW w:w="0" w:type="auto"/>
-            <w:shd w:val="clear" w:color="auto" w:fill="FFFFFF"/>
-            <w:tcMar>
-              <w:top w:w="0" w:type="dxa"/>
-              <w:left w:w="0" w:type="dxa"/>
-              <w:bottom w:w="0" w:type="dxa"/>
-              <w:right w:w="0" w:type="dxa"/>
-            </w:tcMar>
-            <w:vAlign w:val="center"/>
-            <w:hideMark/>
-          </w:tcPr>
-          <w:p>
-            <w:pPr>
-              <w:spacing w:after="0" w:line="335" w:lineRule="atLeast"/>
-              <w:rPr>
-                <w:rFonts w:ascii="Helvetica" w:eastAsia="Times New Roman" w:hAnsi="Helvetica" w:cs="Times New Roman"/>
-                <w:color w:val="333333"/>
-                <w:sz w:val="23"/>
-                <w:szCs w:val="23"/>
-              </w:rPr>
-            </w:pPr>
-          </w:p>
-        </w:tc>
-        <w:tc>
-          <w:tcPr>
-            <w:tcW w:w="0" w:type="auto"/>
-            <w:shd w:val="clear" w:color="auto" w:fill="FFFFFF"/>
+        <w:trPr>
+          <w:jc w:val="center"/>
+        </w:trPr>
+        <w:tc>
+          <w:tcPr>
+            <w:tcW w:w="0" w:type="auto"/>
+            <w:tcBorders>
+              <w:left w:val="single" w:sz="4" w:space="0" w:color="auto"/>
+            </w:tcBorders>
+            <w:shd w:val="clear" w:color="auto" w:fill="D9D9D9" w:themeFill="background1" w:themeFillShade="D9"/>
+            <w:tcMar>
+              <w:top w:w="0" w:type="dxa"/>
+              <w:left w:w="0" w:type="dxa"/>
+              <w:bottom w:w="0" w:type="dxa"/>
+              <w:right w:w="0" w:type="dxa"/>
+            </w:tcMar>
+            <w:vAlign w:val="center"/>
+            <w:hideMark/>
+          </w:tcPr>
+          <w:p>
+            <w:pPr>
+              <w:spacing w:after="0" w:line="335" w:lineRule="atLeast"/>
+              <w:rPr>
+                <w:rFonts w:ascii="Helvetica" w:eastAsia="Times New Roman" w:hAnsi="Helvetica" w:cs="Times New Roman"/>
+                <w:color w:val="333333"/>
+                <w:sz w:val="23"/>
+                <w:szCs w:val="23"/>
+              </w:rPr>
+            </w:pPr>
+          </w:p>
+        </w:tc>
+        <w:tc>
+          <w:tcPr>
+            <w:tcW w:w="0" w:type="auto"/>
+            <w:tcBorders>
+              <w:right w:val="single" w:sz="4" w:space="0" w:color="auto"/>
+            </w:tcBorders>
+            <w:shd w:val="clear" w:color="auto" w:fill="D9D9D9" w:themeFill="background1" w:themeFillShade="D9"/>
             <w:tcMar>
               <w:top w:w="0" w:type="dxa"/>
               <w:left w:w="0" w:type="dxa"/>
@@ -1617,9 +1862,15 @@
         </w:tc>
       </w:tr>
       <w:tr>
-        <w:tc>
-          <w:tcPr>
-            <w:tcW w:w="0" w:type="auto"/>
+        <w:trPr>
+          <w:jc w:val="center"/>
+        </w:trPr>
+        <w:tc>
+          <w:tcPr>
+            <w:tcW w:w="0" w:type="auto"/>
+            <w:tcBorders>
+              <w:left w:val="single" w:sz="4" w:space="0" w:color="auto"/>
+            </w:tcBorders>
             <w:shd w:val="clear" w:color="auto" w:fill="FFFFFF"/>
             <w:tcMar>
               <w:top w:w="0" w:type="dxa"/>
@@ -1645,6 +1896,9 @@
         <w:tc>
           <w:tcPr>
             <w:tcW w:w="0" w:type="auto"/>
+            <w:tcBorders>
+              <w:right w:val="single" w:sz="4" w:space="0" w:color="auto"/>
+            </w:tcBorders>
             <w:shd w:val="clear" w:color="auto" w:fill="FFFFFF"/>
             <w:tcMar>
               <w:top w:w="0" w:type="dxa"/>
@@ -1670,9 +1924,15 @@
         </w:tc>
       </w:tr>
       <w:tr>
-        <w:tc>
-          <w:tcPr>
-            <w:tcW w:w="0" w:type="auto"/>
+        <w:trPr>
+          <w:jc w:val="center"/>
+        </w:trPr>
+        <w:tc>
+          <w:tcPr>
+            <w:tcW w:w="0" w:type="auto"/>
+            <w:tcBorders>
+              <w:left w:val="single" w:sz="4" w:space="0" w:color="auto"/>
+            </w:tcBorders>
             <w:shd w:val="clear" w:color="auto" w:fill="FFFFFF"/>
             <w:tcMar>
               <w:top w:w="0" w:type="dxa"/>
@@ -1707,6 +1967,9 @@
         <w:tc>
           <w:tcPr>
             <w:tcW w:w="0" w:type="auto"/>
+            <w:tcBorders>
+              <w:right w:val="single" w:sz="4" w:space="0" w:color="auto"/>
+            </w:tcBorders>
             <w:shd w:val="clear" w:color="auto" w:fill="FFFFFF"/>
             <w:tcMar>
               <w:top w:w="0" w:type="dxa"/>
@@ -1751,9 +2014,15 @@
         </w:tc>
       </w:tr>
       <w:tr>
-        <w:tc>
-          <w:tcPr>
-            <w:tcW w:w="0" w:type="auto"/>
+        <w:trPr>
+          <w:jc w:val="center"/>
+        </w:trPr>
+        <w:tc>
+          <w:tcPr>
+            <w:tcW w:w="0" w:type="auto"/>
+            <w:tcBorders>
+              <w:left w:val="single" w:sz="4" w:space="0" w:color="auto"/>
+            </w:tcBorders>
             <w:shd w:val="clear" w:color="auto" w:fill="FFFFFF"/>
             <w:tcMar>
               <w:top w:w="0" w:type="dxa"/>
@@ -1779,6 +2048,9 @@
         <w:tc>
           <w:tcPr>
             <w:tcW w:w="0" w:type="auto"/>
+            <w:tcBorders>
+              <w:right w:val="single" w:sz="4" w:space="0" w:color="auto"/>
+            </w:tcBorders>
             <w:shd w:val="clear" w:color="auto" w:fill="FFFFFF"/>
             <w:tcMar>
               <w:top w:w="0" w:type="dxa"/>
@@ -1813,9 +2085,15 @@
         </w:tc>
       </w:tr>
       <w:tr>
-        <w:tc>
-          <w:tcPr>
-            <w:tcW w:w="0" w:type="auto"/>
+        <w:trPr>
+          <w:jc w:val="center"/>
+        </w:trPr>
+        <w:tc>
+          <w:tcPr>
+            <w:tcW w:w="0" w:type="auto"/>
+            <w:tcBorders>
+              <w:left w:val="single" w:sz="4" w:space="0" w:color="auto"/>
+            </w:tcBorders>
             <w:shd w:val="clear" w:color="auto" w:fill="FFFFFF"/>
             <w:tcMar>
               <w:top w:w="0" w:type="dxa"/>
@@ -1841,6 +2119,9 @@
         <w:tc>
           <w:tcPr>
             <w:tcW w:w="0" w:type="auto"/>
+            <w:tcBorders>
+              <w:right w:val="single" w:sz="4" w:space="0" w:color="auto"/>
+            </w:tcBorders>
             <w:shd w:val="clear" w:color="auto" w:fill="FFFFFF"/>
             <w:tcMar>
               <w:top w:w="0" w:type="dxa"/>
@@ -1866,12 +2147,17 @@
         </w:tc>
       </w:tr>
       <w:tr>
+        <w:trPr>
+          <w:jc w:val="center"/>
+        </w:trPr>
         <w:tc>
           <w:tcPr>
             <w:tcW w:w="0" w:type="auto"/>
             <w:gridSpan w:val="2"/>
             <w:tcBorders>
+              <w:left w:val="single" w:sz="4" w:space="0" w:color="auto"/>
               <w:bottom w:val="single" w:sz="6" w:space="0" w:color="000000"/>
+              <w:right w:val="single" w:sz="4" w:space="0" w:color="auto"/>
             </w:tcBorders>
             <w:shd w:val="clear" w:color="auto" w:fill="FFFFFF"/>
             <w:tcMar>
@@ -1898,9 +2184,15 @@
         </w:tc>
       </w:tr>
       <w:tr>
-        <w:tc>
-          <w:tcPr>
-            <w:tcW w:w="0" w:type="auto"/>
+        <w:trPr>
+          <w:jc w:val="center"/>
+        </w:trPr>
+        <w:tc>
+          <w:tcPr>
+            <w:tcW w:w="0" w:type="auto"/>
+            <w:tcBorders>
+              <w:left w:val="single" w:sz="4" w:space="0" w:color="auto"/>
+            </w:tcBorders>
             <w:shd w:val="clear" w:color="auto" w:fill="FFFFFF"/>
             <w:tcMar>
               <w:top w:w="0" w:type="dxa"/>
@@ -1928,6 +2220,7 @@
                 <w:sz w:val="23"/>
                 <w:szCs w:val="23"/>
               </w:rPr>
+              <w:lastRenderedPageBreak/>
               <w:t>Observations</w:t>
             </w:r>
           </w:p>
@@ -1935,6 +2228,9 @@
         <w:tc>
           <w:tcPr>
             <w:tcW w:w="0" w:type="auto"/>
+            <w:tcBorders>
+              <w:right w:val="single" w:sz="4" w:space="0" w:color="auto"/>
+            </w:tcBorders>
             <w:shd w:val="clear" w:color="auto" w:fill="FFFFFF"/>
             <w:tcMar>
               <w:top w:w="0" w:type="dxa"/>
@@ -1969,9 +2265,15 @@
         </w:tc>
       </w:tr>
       <w:tr>
-        <w:tc>
-          <w:tcPr>
-            <w:tcW w:w="0" w:type="auto"/>
+        <w:trPr>
+          <w:jc w:val="center"/>
+        </w:trPr>
+        <w:tc>
+          <w:tcPr>
+            <w:tcW w:w="0" w:type="auto"/>
+            <w:tcBorders>
+              <w:left w:val="single" w:sz="4" w:space="0" w:color="auto"/>
+            </w:tcBorders>
             <w:shd w:val="clear" w:color="auto" w:fill="FFFFFF"/>
             <w:tcMar>
               <w:top w:w="0" w:type="dxa"/>
@@ -2016,6 +2318,9 @@
         <w:tc>
           <w:tcPr>
             <w:tcW w:w="0" w:type="auto"/>
+            <w:tcBorders>
+              <w:right w:val="single" w:sz="4" w:space="0" w:color="auto"/>
+            </w:tcBorders>
             <w:shd w:val="clear" w:color="auto" w:fill="FFFFFF"/>
             <w:tcMar>
               <w:top w:w="0" w:type="dxa"/>
@@ -2050,9 +2355,15 @@
         </w:tc>
       </w:tr>
       <w:tr>
-        <w:tc>
-          <w:tcPr>
-            <w:tcW w:w="0" w:type="auto"/>
+        <w:trPr>
+          <w:jc w:val="center"/>
+        </w:trPr>
+        <w:tc>
+          <w:tcPr>
+            <w:tcW w:w="0" w:type="auto"/>
+            <w:tcBorders>
+              <w:left w:val="single" w:sz="4" w:space="0" w:color="auto"/>
+            </w:tcBorders>
             <w:shd w:val="clear" w:color="auto" w:fill="FFFFFF"/>
             <w:tcMar>
               <w:top w:w="0" w:type="dxa"/>
@@ -2080,7 +2391,6 @@
                 <w:sz w:val="23"/>
                 <w:szCs w:val="23"/>
               </w:rPr>
-              <w:lastRenderedPageBreak/>
               <w:t>Adjusted R</w:t>
             </w:r>
             <w:r>
@@ -2098,6 +2408,9 @@
         <w:tc>
           <w:tcPr>
             <w:tcW w:w="0" w:type="auto"/>
+            <w:tcBorders>
+              <w:right w:val="single" w:sz="4" w:space="0" w:color="auto"/>
+            </w:tcBorders>
             <w:shd w:val="clear" w:color="auto" w:fill="FFFFFF"/>
             <w:tcMar>
               <w:top w:w="0" w:type="dxa"/>
@@ -2132,9 +2445,15 @@
         </w:tc>
       </w:tr>
       <w:tr>
-        <w:tc>
-          <w:tcPr>
-            <w:tcW w:w="0" w:type="auto"/>
+        <w:trPr>
+          <w:jc w:val="center"/>
+        </w:trPr>
+        <w:tc>
+          <w:tcPr>
+            <w:tcW w:w="0" w:type="auto"/>
+            <w:tcBorders>
+              <w:left w:val="single" w:sz="4" w:space="0" w:color="auto"/>
+            </w:tcBorders>
             <w:shd w:val="clear" w:color="auto" w:fill="FFFFFF"/>
             <w:tcMar>
               <w:top w:w="0" w:type="dxa"/>
@@ -2169,6 +2488,9 @@
         <w:tc>
           <w:tcPr>
             <w:tcW w:w="0" w:type="auto"/>
+            <w:tcBorders>
+              <w:right w:val="single" w:sz="4" w:space="0" w:color="auto"/>
+            </w:tcBorders>
             <w:shd w:val="clear" w:color="auto" w:fill="FFFFFF"/>
             <w:tcMar>
               <w:top w:w="0" w:type="dxa"/>
@@ -2197,35 +2519,21 @@
                 <w:sz w:val="23"/>
                 <w:szCs w:val="23"/>
               </w:rPr>
-              <w:t>0.004 (</w:t>
-            </w:r>
-            <w:proofErr w:type="spellStart"/>
-            <w:r>
-              <w:rPr>
-                <w:rFonts w:ascii="Helvetica" w:eastAsia="Times New Roman" w:hAnsi="Helvetica" w:cs="Times New Roman"/>
-                <w:color w:val="333333"/>
-                <w:sz w:val="23"/>
-                <w:szCs w:val="23"/>
-              </w:rPr>
-              <w:t>df</w:t>
-            </w:r>
-            <w:proofErr w:type="spellEnd"/>
-            <w:r>
-              <w:rPr>
-                <w:rFonts w:ascii="Helvetica" w:eastAsia="Times New Roman" w:hAnsi="Helvetica" w:cs="Times New Roman"/>
-                <w:color w:val="333333"/>
-                <w:sz w:val="23"/>
-                <w:szCs w:val="23"/>
-              </w:rPr>
-              <w:t xml:space="preserve"> = 38)</w:t>
+              <w:t>0.004 (df = 38)</w:t>
             </w:r>
           </w:p>
         </w:tc>
       </w:tr>
       <w:tr>
-        <w:tc>
-          <w:tcPr>
-            <w:tcW w:w="0" w:type="auto"/>
+        <w:trPr>
+          <w:jc w:val="center"/>
+        </w:trPr>
+        <w:tc>
+          <w:tcPr>
+            <w:tcW w:w="0" w:type="auto"/>
+            <w:tcBorders>
+              <w:left w:val="single" w:sz="4" w:space="0" w:color="auto"/>
+            </w:tcBorders>
             <w:shd w:val="clear" w:color="auto" w:fill="FFFFFF"/>
             <w:tcMar>
               <w:top w:w="0" w:type="dxa"/>
@@ -2260,6 +2568,9 @@
         <w:tc>
           <w:tcPr>
             <w:tcW w:w="0" w:type="auto"/>
+            <w:tcBorders>
+              <w:right w:val="single" w:sz="4" w:space="0" w:color="auto"/>
+            </w:tcBorders>
             <w:shd w:val="clear" w:color="auto" w:fill="FFFFFF"/>
             <w:tcMar>
               <w:top w:w="0" w:type="dxa"/>
@@ -2315,38 +2626,23 @@
                 <w:sz w:val="23"/>
                 <w:szCs w:val="23"/>
               </w:rPr>
-              <w:t>(</w:t>
-            </w:r>
-            <w:proofErr w:type="spellStart"/>
-            <w:r>
-              <w:rPr>
-                <w:rFonts w:ascii="Helvetica" w:eastAsia="Times New Roman" w:hAnsi="Helvetica" w:cs="Times New Roman"/>
-                <w:color w:val="333333"/>
-                <w:sz w:val="23"/>
-                <w:szCs w:val="23"/>
-              </w:rPr>
-              <w:t>df</w:t>
-            </w:r>
-            <w:proofErr w:type="spellEnd"/>
-            <w:r>
-              <w:rPr>
-                <w:rFonts w:ascii="Helvetica" w:eastAsia="Times New Roman" w:hAnsi="Helvetica" w:cs="Times New Roman"/>
-                <w:color w:val="333333"/>
-                <w:sz w:val="23"/>
-                <w:szCs w:val="23"/>
-              </w:rPr>
-              <w:t xml:space="preserve"> = 3; 38)</w:t>
+              <w:t>(df = 3; 38)</w:t>
             </w:r>
           </w:p>
         </w:tc>
       </w:tr>
       <w:tr>
+        <w:trPr>
+          <w:jc w:val="center"/>
+        </w:trPr>
         <w:tc>
           <w:tcPr>
             <w:tcW w:w="0" w:type="auto"/>
             <w:gridSpan w:val="2"/>
             <w:tcBorders>
+              <w:left w:val="single" w:sz="4" w:space="0" w:color="auto"/>
               <w:bottom w:val="single" w:sz="6" w:space="0" w:color="000000"/>
+              <w:right w:val="single" w:sz="4" w:space="0" w:color="auto"/>
             </w:tcBorders>
             <w:shd w:val="clear" w:color="auto" w:fill="FFFFFF"/>
             <w:tcMar>
@@ -2373,9 +2669,16 @@
         </w:tc>
       </w:tr>
       <w:tr>
-        <w:tc>
-          <w:tcPr>
-            <w:tcW w:w="0" w:type="auto"/>
+        <w:trPr>
+          <w:jc w:val="center"/>
+        </w:trPr>
+        <w:tc>
+          <w:tcPr>
+            <w:tcW w:w="0" w:type="auto"/>
+            <w:tcBorders>
+              <w:left w:val="single" w:sz="4" w:space="0" w:color="auto"/>
+              <w:bottom w:val="single" w:sz="4" w:space="0" w:color="auto"/>
+            </w:tcBorders>
             <w:shd w:val="clear" w:color="auto" w:fill="FFFFFF"/>
             <w:tcMar>
               <w:top w:w="0" w:type="dxa"/>
@@ -2411,6 +2714,10 @@
         <w:tc>
           <w:tcPr>
             <w:tcW w:w="0" w:type="auto"/>
+            <w:tcBorders>
+              <w:bottom w:val="single" w:sz="4" w:space="0" w:color="auto"/>
+              <w:right w:val="single" w:sz="4" w:space="0" w:color="auto"/>
+            </w:tcBorders>
             <w:shd w:val="clear" w:color="auto" w:fill="FFFFFF"/>
             <w:tcMar>
               <w:top w:w="0" w:type="dxa"/>
@@ -2474,6 +2781,115 @@
           <w:i w:val="0"/>
         </w:rPr>
       </w:pPr>
+    </w:p>
+    <w:p>
+      <w:pPr>
+        <w:pStyle w:val="Caption"/>
+        <w:keepNext/>
+      </w:pPr>
+      <w:r>
+        <w:rPr>
+          <w:noProof/>
+        </w:rPr>
+        <w:drawing>
+          <wp:inline distT="0" distB="0" distL="0" distR="0">
+            <wp:extent cx="5943600" cy="4245429"/>
+            <wp:effectExtent l="19050" t="0" r="0" b="0"/>
+            <wp:docPr id="5" name="Picture 7"/>
+            <wp:cNvGraphicFramePr>
+              <a:graphicFrameLocks xmlns:a="http://schemas.openxmlformats.org/drawingml/2006/main" noChangeAspect="1"/>
+            </wp:cNvGraphicFramePr>
+            <a:graphic xmlns:a="http://schemas.openxmlformats.org/drawingml/2006/main">
+              <a:graphicData uri="http://schemas.openxmlformats.org/drawingml/2006/picture">
+                <pic:pic xmlns:pic="http://schemas.openxmlformats.org/drawingml/2006/picture">
+                  <pic:nvPicPr>
+                    <pic:cNvPr id="0" name="Picture 7"/>
+                    <pic:cNvPicPr>
+                      <a:picLocks noChangeAspect="1" noChangeArrowheads="1"/>
+                    </pic:cNvPicPr>
+                  </pic:nvPicPr>
+                  <pic:blipFill>
+                    <a:blip r:embed="rId10" cstate="print"/>
+                    <a:srcRect/>
+                    <a:stretch>
+                      <a:fillRect/>
+                    </a:stretch>
+                  </pic:blipFill>
+                  <pic:spPr bwMode="auto">
+                    <a:xfrm>
+                      <a:off x="0" y="0"/>
+                      <a:ext cx="5943600" cy="4245429"/>
+                    </a:xfrm>
+                    <a:prstGeom prst="rect">
+                      <a:avLst/>
+                    </a:prstGeom>
+                    <a:noFill/>
+                    <a:ln w="9525">
+                      <a:noFill/>
+                      <a:miter lim="800000"/>
+                      <a:headEnd/>
+                      <a:tailEnd/>
+                    </a:ln>
+                  </pic:spPr>
+                </pic:pic>
+              </a:graphicData>
+            </a:graphic>
+          </wp:inline>
+        </w:drawing>
+      </w:r>
+    </w:p>
+    <w:p>
+      <w:pPr>
+        <w:pStyle w:val="Caption"/>
+        <w:jc w:val="center"/>
+        <w:rPr>
+          <w:i w:val="0"/>
+        </w:rPr>
+      </w:pPr>
+      <w:r>
+        <w:t xml:space="preserve">Figure </w:t>
+      </w:r>
+      <w:fldSimple w:instr=" SEQ Figure \* ARABIC ">
+        <w:r>
+          <w:rPr>
+            <w:noProof/>
+          </w:rPr>
+          <w:t>3</w:t>
+        </w:r>
+      </w:fldSimple>
+      <w:r>
+        <w:t xml:space="preserve">: </w:t>
+      </w:r>
+      <w:r>
+        <w:rPr>
+          <w:b/>
+        </w:rPr>
+        <w:t xml:space="preserve">Diagnostic Plots </w:t>
+      </w:r>
+      <w:r>
+        <w:rPr>
+          <w:b/>
+        </w:rPr>
+        <w:t>f</w:t>
+      </w:r>
+      <w:r>
+        <w:rPr>
+          <w:b/>
+        </w:rPr>
+        <w:t xml:space="preserve">or Uganda </w:t>
+      </w:r>
+      <w:r>
+        <w:rPr>
+          <w:b/>
+        </w:rPr>
+        <w:t>Multilinear Regression</w:t>
+      </w:r>
+      <w:r>
+        <w:rPr>
+          <w:b/>
+        </w:rPr>
+        <w:t xml:space="preserve"> Model</w:t>
+      </w:r>
     </w:p>
     <w:sectPr>
       <w:pgSz w:w="12240" w:h="15840"/>
@@ -2882,7 +3298,6 @@
   <w:style w:type="character" w:default="1" w:styleId="DefaultParagraphFont">
     <w:name w:val="Default Paragraph Font"/>
     <w:uiPriority w:val="1"/>
-    <w:semiHidden/>
     <w:unhideWhenUsed/>
   </w:style>
   <w:style w:type="table" w:default="1" w:styleId="TableNormal">
@@ -3869,7 +4284,7 @@
 </file>
 
 <file path=customXml/itemProps1.xml><?xml version="1.0" encoding="utf-8"?>
-<ds:datastoreItem xmlns:ds="http://schemas.openxmlformats.org/officeDocument/2006/customXml" ds:itemID="{6B1B7A9B-89B7-43FD-A9DA-C8E76FAB5EE3}">
+<ds:datastoreItem xmlns:ds="http://schemas.openxmlformats.org/officeDocument/2006/customXml" ds:itemID="{C9528239-AA35-4FBC-87AD-764FAE991E0E}">
   <ds:schemaRefs>
     <ds:schemaRef ds:uri="http://schemas.openxmlformats.org/officeDocument/2006/bibliography"/>
   </ds:schemaRefs>

</xml_diff>

<commit_message>
Working on France mostly
</commit_message>
<xml_diff>
--- a/201_Assignment_1.docx
+++ b/201_Assignment_1.docx
@@ -11,7 +11,15 @@
         <w:t>Brad Anderson</w:t>
       </w:r>
       <w:r>
-        <w:t xml:space="preserve"> | ESM 201 Winter 2018</w:t>
+        <w:t xml:space="preserve"> | ESM 201 </w:t>
+      </w:r>
+      <w:proofErr w:type="gramStart"/>
+      <w:r>
+        <w:t>Winter</w:t>
+      </w:r>
+      <w:proofErr w:type="gramEnd"/>
+      <w:r>
+        <w:t xml:space="preserve"> 2018</w:t>
       </w:r>
     </w:p>
     <w:p>
@@ -124,7 +132,28 @@
         <w:rPr>
           <w:rFonts w:ascii="Times" w:hAnsi="Times"/>
         </w:rPr>
-        <w:t>the per capita growth rates (dN/Nd</w:t>
+        <w:t>the per capita growth rates (</w:t>
+      </w:r>
+      <w:proofErr w:type="spellStart"/>
+      <w:r>
+        <w:rPr>
+          <w:rFonts w:ascii="Times" w:hAnsi="Times"/>
+        </w:rPr>
+        <w:t>dN</w:t>
+      </w:r>
+      <w:proofErr w:type="spellEnd"/>
+      <w:r>
+        <w:rPr>
+          <w:rFonts w:ascii="Times" w:hAnsi="Times"/>
+        </w:rPr>
+        <w:t>/</w:t>
+      </w:r>
+      <w:proofErr w:type="spellStart"/>
+      <w:r>
+        <w:rPr>
+          <w:rFonts w:ascii="Times" w:hAnsi="Times"/>
+        </w:rPr>
+        <w:t>Nd</w:t>
       </w:r>
       <w:r>
         <w:rPr>
@@ -132,11 +161,19 @@
         </w:rPr>
         <w:t>t</w:t>
       </w:r>
-      <w:r>
-        <w:rPr>
-          <w:rFonts w:ascii="Times" w:hAnsi="Times"/>
-        </w:rPr>
-        <w:t>) as a function of population size (N</w:t>
+      <w:proofErr w:type="spellEnd"/>
+      <w:r>
+        <w:rPr>
+          <w:rFonts w:ascii="Times" w:hAnsi="Times"/>
+        </w:rPr>
+        <w:t>) as a function of population size (</w:t>
+      </w:r>
+      <w:proofErr w:type="spellStart"/>
+      <w:r>
+        <w:rPr>
+          <w:rFonts w:ascii="Times" w:hAnsi="Times"/>
+        </w:rPr>
+        <w:t>N</w:t>
       </w:r>
       <w:r>
         <w:rPr>
@@ -145,6 +182,7 @@
         </w:rPr>
         <w:t>t</w:t>
       </w:r>
+      <w:proofErr w:type="spellEnd"/>
       <w:r>
         <w:rPr>
           <w:rFonts w:ascii="Times" w:hAnsi="Times"/>
@@ -155,7 +193,35 @@
         <w:rPr>
           <w:rFonts w:ascii="Times" w:hAnsi="Times"/>
         </w:rPr>
-        <w:t xml:space="preserve"> affecting the per capita growth rates (dN/Ndt)</w:t>
+        <w:t xml:space="preserve"> affecting the per capita growth rates (</w:t>
+      </w:r>
+      <w:proofErr w:type="spellStart"/>
+      <w:r>
+        <w:rPr>
+          <w:rFonts w:ascii="Times" w:hAnsi="Times"/>
+        </w:rPr>
+        <w:t>dN</w:t>
+      </w:r>
+      <w:proofErr w:type="spellEnd"/>
+      <w:r>
+        <w:rPr>
+          <w:rFonts w:ascii="Times" w:hAnsi="Times"/>
+        </w:rPr>
+        <w:t>/</w:t>
+      </w:r>
+      <w:proofErr w:type="spellStart"/>
+      <w:r>
+        <w:rPr>
+          <w:rFonts w:ascii="Times" w:hAnsi="Times"/>
+        </w:rPr>
+        <w:t>Ndt</w:t>
+      </w:r>
+      <w:proofErr w:type="spellEnd"/>
+      <w:r>
+        <w:rPr>
+          <w:rFonts w:ascii="Times" w:hAnsi="Times"/>
+        </w:rPr>
+        <w:t>)</w:t>
       </w:r>
       <w:r>
         <w:rPr>
@@ -1288,7 +1354,25 @@
                 <w:sz w:val="23"/>
                 <w:szCs w:val="23"/>
               </w:rPr>
-              <w:t>dNNdt</w:t>
+              <w:t>dN</w:t>
+            </w:r>
+            <w:r>
+              <w:rPr>
+                <w:rFonts w:ascii="Helvetica" w:eastAsia="Times New Roman" w:hAnsi="Helvetica" w:cs="Times New Roman"/>
+                <w:color w:val="333333"/>
+                <w:sz w:val="23"/>
+                <w:szCs w:val="23"/>
+              </w:rPr>
+              <w:t>/</w:t>
+            </w:r>
+            <w:r>
+              <w:rPr>
+                <w:rFonts w:ascii="Helvetica" w:eastAsia="Times New Roman" w:hAnsi="Helvetica" w:cs="Times New Roman"/>
+                <w:color w:val="333333"/>
+                <w:sz w:val="23"/>
+                <w:szCs w:val="23"/>
+              </w:rPr>
+              <w:t>Ndt</w:t>
             </w:r>
           </w:p>
         </w:tc>
@@ -2305,7 +2389,6 @@
                 <w:sz w:val="23"/>
                 <w:szCs w:val="23"/>
               </w:rPr>
-              <w:lastRenderedPageBreak/>
               <w:t>Observations</w:t>
             </w:r>
           </w:p>
@@ -2967,7 +3050,13 @@
         <w:rPr>
           <w:b/>
         </w:rPr>
-        <w:t>Multilinear Regression</w:t>
+        <w:t>Multiple</w:t>
+      </w:r>
+      <w:r>
+        <w:rPr>
+          <w:b/>
+        </w:rPr>
+        <w:t xml:space="preserve"> Regression</w:t>
       </w:r>
       <w:r>
         <w:rPr>
@@ -2981,9 +3070,21 @@
         <w:pStyle w:val="Caption"/>
         <w:jc w:val="center"/>
         <w:rPr>
-          <w:b/>
+          <w:i w:val="0"/>
         </w:rPr>
       </w:pPr>
+      <w:r>
+        <w:rPr>
+          <w:i w:val="0"/>
+        </w:rPr>
+        <w:t xml:space="preserve">The diagnostic plots for the multiple regression model show </w:t>
+      </w:r>
+      <w:r>
+        <w:rPr>
+          <w:i w:val="0"/>
+        </w:rPr>
+        <w:t>a pretty good fit.</w:t>
+      </w:r>
     </w:p>
     <w:p>
       <w:pPr>
@@ -2991,12 +3092,16 @@
         <w:rPr>
           <w:b/>
           <w:i w:val="0"/>
+          <w:sz w:val="32"/>
+          <w:u w:val="single"/>
         </w:rPr>
       </w:pPr>
       <w:r>
         <w:rPr>
           <w:b/>
           <w:i w:val="0"/>
+          <w:sz w:val="32"/>
+          <w:u w:val="single"/>
         </w:rPr>
         <w:t>France</w:t>
       </w:r>
@@ -3196,6 +3301,103 @@
     </w:p>
     <w:p>
       <w:pPr>
+        <w:pStyle w:val="BodyText"/>
+        <w:rPr>
+          <w:rFonts w:ascii="Times" w:hAnsi="Times"/>
+        </w:rPr>
+      </w:pPr>
+      <w:r>
+        <w:rPr>
+          <w:rFonts w:ascii="Times" w:hAnsi="Times"/>
+        </w:rPr>
+        <w:lastRenderedPageBreak/>
+        <w:t xml:space="preserve">France should reach the carrying capacity (K) when the population reaches approximately 75 million people. The second linear model (blue) shows that K is much larger, but I think it is more appropriate to base K off the growth trend for the last 10 years of data as it fits current growth patterns better. The diagnostic plot for the model shows that </w:t>
+      </w:r>
+      <w:r>
+        <w:rPr>
+          <w:rFonts w:ascii="Times" w:hAnsi="Times"/>
+        </w:rPr>
+        <w:t xml:space="preserve">a </w:t>
+      </w:r>
+      <w:r>
+        <w:rPr>
+          <w:rFonts w:ascii="Times" w:hAnsi="Times"/>
+        </w:rPr>
+        <w:t>linear</w:t>
+      </w:r>
+      <w:r>
+        <w:rPr>
+          <w:rFonts w:ascii="Times" w:hAnsi="Times"/>
+        </w:rPr>
+        <w:t xml:space="preserve"> model is </w:t>
+      </w:r>
+      <w:r>
+        <w:rPr>
+          <w:rFonts w:ascii="Times" w:hAnsi="Times"/>
+        </w:rPr>
+        <w:t>questionable –</w:t>
+      </w:r>
+      <w:r>
+        <w:rPr>
+          <w:rFonts w:ascii="Times" w:hAnsi="Times"/>
+        </w:rPr>
+        <w:t xml:space="preserve">the Residuals </w:t>
+      </w:r>
+      <w:proofErr w:type="spellStart"/>
+      <w:r>
+        <w:rPr>
+          <w:rFonts w:ascii="Times" w:hAnsi="Times"/>
+        </w:rPr>
+        <w:t>vs</w:t>
+      </w:r>
+      <w:proofErr w:type="spellEnd"/>
+      <w:r>
+        <w:rPr>
+          <w:rFonts w:ascii="Times" w:hAnsi="Times"/>
+        </w:rPr>
+        <w:t xml:space="preserve"> </w:t>
+      </w:r>
+      <w:proofErr w:type="gramStart"/>
+      <w:r>
+        <w:rPr>
+          <w:rFonts w:ascii="Times" w:hAnsi="Times"/>
+        </w:rPr>
+        <w:t>Fitted</w:t>
+      </w:r>
+      <w:proofErr w:type="gramEnd"/>
+      <w:r>
+        <w:rPr>
+          <w:rFonts w:ascii="Times" w:hAnsi="Times"/>
+        </w:rPr>
+        <w:t xml:space="preserve"> </w:t>
+      </w:r>
+      <w:r>
+        <w:rPr>
+          <w:rFonts w:ascii="Times" w:hAnsi="Times"/>
+        </w:rPr>
+        <w:t xml:space="preserve">plot </w:t>
+      </w:r>
+      <w:r>
+        <w:rPr>
+          <w:rFonts w:ascii="Times" w:hAnsi="Times"/>
+        </w:rPr>
+        <w:t>is not convincing and there is an outlier that is beyond Cook’s distance</w:t>
+      </w:r>
+      <w:r>
+        <w:rPr>
+          <w:rFonts w:ascii="Times" w:hAnsi="Times"/>
+        </w:rPr>
+        <w:t>.</w:t>
+      </w:r>
+      <w:r>
+        <w:rPr>
+          <w:rFonts w:ascii="Times" w:hAnsi="Times"/>
+        </w:rPr>
+        <w:t xml:space="preserve"> </w:t>
+      </w:r>
+    </w:p>
+    <w:p>
+      <w:pPr>
         <w:pStyle w:val="Caption"/>
         <w:keepNext/>
         <w:jc w:val="center"/>
@@ -3204,7 +3406,6 @@
         <w:rPr>
           <w:noProof/>
         </w:rPr>
-        <w:lastRenderedPageBreak/>
         <w:drawing>
           <wp:inline distT="0" distB="0" distL="0" distR="0">
             <wp:extent cx="5943600" cy="3674576"/>
@@ -3314,7 +3515,33 @@
         <w:rPr>
           <w:i w:val="0"/>
         </w:rPr>
-        <w:t xml:space="preserve">The Residuals vs Fitted plot indicates that there may be a non-linear relationship and the Residuals vs Leverage shows that there are outlier observations. </w:t>
+        <w:t xml:space="preserve">The Residuals vs </w:t>
+      </w:r>
+      <w:proofErr w:type="gramStart"/>
+      <w:r>
+        <w:rPr>
+          <w:i w:val="0"/>
+        </w:rPr>
+        <w:t>Fitted</w:t>
+      </w:r>
+      <w:proofErr w:type="gramEnd"/>
+      <w:r>
+        <w:rPr>
+          <w:i w:val="0"/>
+        </w:rPr>
+        <w:t xml:space="preserve"> plot indicates that there may be a non-linear relationship and the Residuals vs Leverage shows that there </w:t>
+      </w:r>
+      <w:r>
+        <w:rPr>
+          <w:i w:val="0"/>
+        </w:rPr>
+        <w:t>is an outlier observation</w:t>
+      </w:r>
+      <w:r>
+        <w:rPr>
+          <w:i w:val="0"/>
+        </w:rPr>
+        <w:t xml:space="preserve">. </w:t>
       </w:r>
     </w:p>
     <w:p>
@@ -3447,8 +3674,2016 @@
         <w:rPr>
           <w:i w:val="0"/>
         </w:rPr>
-        <w:t xml:space="preserve">These plots look much better than the previous model, likely due to more variability in dN/Ndt during this time period. </w:t>
-      </w:r>
+        <w:t xml:space="preserve">These plots look much better than the previous model, </w:t>
+      </w:r>
+      <w:r>
+        <w:rPr>
+          <w:i w:val="0"/>
+          <w:highlight w:val="yellow"/>
+        </w:rPr>
+        <w:t>likely due to more variability in dN/Ndt during this time period.</w:t>
+      </w:r>
+      <w:r>
+        <w:rPr>
+          <w:i w:val="0"/>
+        </w:rPr>
+        <w:t xml:space="preserve"> </w:t>
+      </w:r>
+    </w:p>
+    <w:p>
+      <w:pPr>
+        <w:pStyle w:val="Caption"/>
+        <w:rPr>
+          <w:i w:val="0"/>
+        </w:rPr>
+      </w:pPr>
+    </w:p>
+    <w:p>
+      <w:pPr>
+        <w:pStyle w:val="Caption"/>
+        <w:keepNext/>
+      </w:pPr>
+      <w:r>
+        <w:rPr>
+          <w:highlight w:val="yellow"/>
+        </w:rPr>
+        <w:t xml:space="preserve">Table </w:t>
+      </w:r>
+      <w:r>
+        <w:rPr>
+          <w:highlight w:val="yellow"/>
+        </w:rPr>
+        <w:fldChar w:fldCharType="begin"/>
+      </w:r>
+      <w:r>
+        <w:rPr>
+          <w:highlight w:val="yellow"/>
+        </w:rPr>
+        <w:instrText xml:space="preserve"> SEQ Table \* ARABIC </w:instrText>
+      </w:r>
+      <w:r>
+        <w:rPr>
+          <w:highlight w:val="yellow"/>
+        </w:rPr>
+        <w:fldChar w:fldCharType="separate"/>
+      </w:r>
+      <w:r>
+        <w:rPr>
+          <w:noProof/>
+          <w:highlight w:val="yellow"/>
+        </w:rPr>
+        <w:t>1</w:t>
+      </w:r>
+      <w:r>
+        <w:rPr>
+          <w:highlight w:val="yellow"/>
+        </w:rPr>
+        <w:fldChar w:fldCharType="end"/>
+      </w:r>
+      <w:r>
+        <w:rPr>
+          <w:highlight w:val="yellow"/>
+        </w:rPr>
+        <w:t>: Professor salaries. Professor salary (n = 397) is significantly predicted (F(4, 392) = 79.18, p &lt; 0.001, R2 = 0.44) by rank (p &lt; 0.001) and discipline (p &lt; 0.001), but not by sex (p = 0.24). Stars (***) indicate p &lt; 0.001. Source: Fox J. and Weisberg,</w:t>
+      </w:r>
+    </w:p>
+    <w:tbl>
+      <w:tblPr>
+        <w:tblW w:w="0" w:type="auto"/>
+        <w:jc w:val="center"/>
+        <w:shd w:val="clear" w:color="auto" w:fill="FFFFFF"/>
+        <w:tblCellMar>
+          <w:top w:w="15" w:type="dxa"/>
+          <w:left w:w="15" w:type="dxa"/>
+          <w:bottom w:w="15" w:type="dxa"/>
+          <w:right w:w="15" w:type="dxa"/>
+        </w:tblCellMar>
+        <w:tblLook w:val="04A0"/>
+      </w:tblPr>
+      <w:tblGrid>
+        <w:gridCol w:w="1949"/>
+        <w:gridCol w:w="2288"/>
+      </w:tblGrid>
+      <w:tr>
+        <w:trPr>
+          <w:jc w:val="center"/>
+        </w:trPr>
+        <w:tc>
+          <w:tcPr>
+            <w:tcW w:w="0" w:type="auto"/>
+            <w:gridSpan w:val="2"/>
+            <w:tcBorders>
+              <w:bottom w:val="single" w:sz="4" w:space="0" w:color="auto"/>
+            </w:tcBorders>
+            <w:shd w:val="clear" w:color="auto" w:fill="FFFFFF"/>
+            <w:tcMar>
+              <w:top w:w="0" w:type="dxa"/>
+              <w:left w:w="0" w:type="dxa"/>
+              <w:bottom w:w="0" w:type="dxa"/>
+              <w:right w:w="0" w:type="dxa"/>
+            </w:tcMar>
+            <w:vAlign w:val="center"/>
+            <w:hideMark/>
+          </w:tcPr>
+          <w:p>
+            <w:pPr>
+              <w:spacing w:after="0" w:line="335" w:lineRule="atLeast"/>
+              <w:jc w:val="center"/>
+              <w:rPr>
+                <w:rFonts w:ascii="Helvetica" w:eastAsia="Times New Roman" w:hAnsi="Helvetica" w:cs="Helvetica"/>
+                <w:color w:val="333333"/>
+                <w:sz w:val="23"/>
+                <w:szCs w:val="23"/>
+              </w:rPr>
+            </w:pPr>
+          </w:p>
+        </w:tc>
+      </w:tr>
+      <w:tr>
+        <w:trPr>
+          <w:jc w:val="center"/>
+        </w:trPr>
+        <w:tc>
+          <w:tcPr>
+            <w:tcW w:w="0" w:type="auto"/>
+            <w:tcBorders>
+              <w:top w:val="single" w:sz="4" w:space="0" w:color="auto"/>
+              <w:left w:val="single" w:sz="4" w:space="0" w:color="auto"/>
+            </w:tcBorders>
+            <w:shd w:val="clear" w:color="auto" w:fill="FFFFFF"/>
+            <w:tcMar>
+              <w:top w:w="0" w:type="dxa"/>
+              <w:left w:w="0" w:type="dxa"/>
+              <w:bottom w:w="0" w:type="dxa"/>
+              <w:right w:w="0" w:type="dxa"/>
+            </w:tcMar>
+            <w:vAlign w:val="center"/>
+            <w:hideMark/>
+          </w:tcPr>
+          <w:p>
+            <w:pPr>
+              <w:spacing w:after="0" w:line="335" w:lineRule="atLeast"/>
+              <w:rPr>
+                <w:rFonts w:ascii="Helvetica" w:eastAsia="Times New Roman" w:hAnsi="Helvetica" w:cs="Helvetica"/>
+                <w:color w:val="333333"/>
+                <w:sz w:val="23"/>
+                <w:szCs w:val="23"/>
+              </w:rPr>
+            </w:pPr>
+          </w:p>
+        </w:tc>
+        <w:tc>
+          <w:tcPr>
+            <w:tcW w:w="0" w:type="auto"/>
+            <w:tcBorders>
+              <w:top w:val="single" w:sz="4" w:space="0" w:color="auto"/>
+              <w:right w:val="single" w:sz="4" w:space="0" w:color="auto"/>
+            </w:tcBorders>
+            <w:shd w:val="clear" w:color="auto" w:fill="FFFFFF"/>
+            <w:tcMar>
+              <w:top w:w="0" w:type="dxa"/>
+              <w:left w:w="0" w:type="dxa"/>
+              <w:bottom w:w="0" w:type="dxa"/>
+              <w:right w:w="0" w:type="dxa"/>
+            </w:tcMar>
+            <w:vAlign w:val="center"/>
+            <w:hideMark/>
+          </w:tcPr>
+          <w:p>
+            <w:pPr>
+              <w:spacing w:after="0" w:line="335" w:lineRule="atLeast"/>
+              <w:jc w:val="center"/>
+              <w:rPr>
+                <w:rFonts w:ascii="Helvetica" w:eastAsia="Times New Roman" w:hAnsi="Helvetica" w:cs="Helvetica"/>
+                <w:color w:val="333333"/>
+                <w:sz w:val="23"/>
+                <w:szCs w:val="23"/>
+              </w:rPr>
+            </w:pPr>
+            <w:r>
+              <w:rPr>
+                <w:rFonts w:ascii="Helvetica" w:eastAsia="Times New Roman" w:hAnsi="Helvetica" w:cs="Helvetica"/>
+                <w:i/>
+                <w:iCs/>
+                <w:color w:val="333333"/>
+                <w:sz w:val="23"/>
+              </w:rPr>
+              <w:t>Dependent variable:</w:t>
+            </w:r>
+          </w:p>
+        </w:tc>
+      </w:tr>
+      <w:tr>
+        <w:trPr>
+          <w:jc w:val="center"/>
+        </w:trPr>
+        <w:tc>
+          <w:tcPr>
+            <w:tcW w:w="0" w:type="auto"/>
+            <w:tcBorders>
+              <w:left w:val="single" w:sz="4" w:space="0" w:color="auto"/>
+            </w:tcBorders>
+            <w:shd w:val="clear" w:color="auto" w:fill="FFFFFF"/>
+            <w:tcMar>
+              <w:top w:w="0" w:type="dxa"/>
+              <w:left w:w="0" w:type="dxa"/>
+              <w:bottom w:w="0" w:type="dxa"/>
+              <w:right w:w="0" w:type="dxa"/>
+            </w:tcMar>
+            <w:vAlign w:val="center"/>
+            <w:hideMark/>
+          </w:tcPr>
+          <w:p>
+            <w:pPr>
+              <w:spacing w:after="0" w:line="335" w:lineRule="atLeast"/>
+              <w:jc w:val="center"/>
+              <w:rPr>
+                <w:rFonts w:ascii="Helvetica" w:eastAsia="Times New Roman" w:hAnsi="Helvetica" w:cs="Helvetica"/>
+                <w:color w:val="333333"/>
+                <w:sz w:val="23"/>
+                <w:szCs w:val="23"/>
+              </w:rPr>
+            </w:pPr>
+          </w:p>
+        </w:tc>
+        <w:tc>
+          <w:tcPr>
+            <w:tcW w:w="0" w:type="auto"/>
+            <w:tcBorders>
+              <w:bottom w:val="single" w:sz="6" w:space="0" w:color="000000"/>
+              <w:right w:val="single" w:sz="4" w:space="0" w:color="auto"/>
+            </w:tcBorders>
+            <w:shd w:val="clear" w:color="auto" w:fill="FFFFFF"/>
+            <w:tcMar>
+              <w:top w:w="0" w:type="dxa"/>
+              <w:left w:w="0" w:type="dxa"/>
+              <w:bottom w:w="0" w:type="dxa"/>
+              <w:right w:w="0" w:type="dxa"/>
+            </w:tcMar>
+            <w:vAlign w:val="center"/>
+            <w:hideMark/>
+          </w:tcPr>
+          <w:p>
+            <w:pPr>
+              <w:spacing w:after="0" w:line="335" w:lineRule="atLeast"/>
+              <w:jc w:val="center"/>
+              <w:rPr>
+                <w:rFonts w:ascii="Helvetica" w:eastAsia="Times New Roman" w:hAnsi="Helvetica" w:cs="Helvetica"/>
+                <w:color w:val="333333"/>
+                <w:sz w:val="23"/>
+                <w:szCs w:val="23"/>
+              </w:rPr>
+            </w:pPr>
+          </w:p>
+        </w:tc>
+      </w:tr>
+      <w:tr>
+        <w:trPr>
+          <w:jc w:val="center"/>
+        </w:trPr>
+        <w:tc>
+          <w:tcPr>
+            <w:tcW w:w="0" w:type="auto"/>
+            <w:tcBorders>
+              <w:left w:val="single" w:sz="4" w:space="0" w:color="auto"/>
+            </w:tcBorders>
+            <w:shd w:val="clear" w:color="auto" w:fill="FFFFFF"/>
+            <w:tcMar>
+              <w:top w:w="0" w:type="dxa"/>
+              <w:left w:w="0" w:type="dxa"/>
+              <w:bottom w:w="0" w:type="dxa"/>
+              <w:right w:w="0" w:type="dxa"/>
+            </w:tcMar>
+            <w:vAlign w:val="center"/>
+            <w:hideMark/>
+          </w:tcPr>
+          <w:p>
+            <w:pPr>
+              <w:spacing w:after="0" w:line="335" w:lineRule="atLeast"/>
+              <w:rPr>
+                <w:rFonts w:ascii="Helvetica" w:eastAsia="Times New Roman" w:hAnsi="Helvetica" w:cs="Helvetica"/>
+                <w:color w:val="333333"/>
+                <w:sz w:val="23"/>
+                <w:szCs w:val="23"/>
+              </w:rPr>
+            </w:pPr>
+          </w:p>
+        </w:tc>
+        <w:tc>
+          <w:tcPr>
+            <w:tcW w:w="0" w:type="auto"/>
+            <w:tcBorders>
+              <w:right w:val="single" w:sz="4" w:space="0" w:color="auto"/>
+            </w:tcBorders>
+            <w:shd w:val="clear" w:color="auto" w:fill="FFFFFF"/>
+            <w:tcMar>
+              <w:top w:w="0" w:type="dxa"/>
+              <w:left w:w="0" w:type="dxa"/>
+              <w:bottom w:w="0" w:type="dxa"/>
+              <w:right w:w="0" w:type="dxa"/>
+            </w:tcMar>
+            <w:vAlign w:val="center"/>
+            <w:hideMark/>
+          </w:tcPr>
+          <w:p>
+            <w:pPr>
+              <w:spacing w:after="0" w:line="335" w:lineRule="atLeast"/>
+              <w:jc w:val="center"/>
+              <w:rPr>
+                <w:rFonts w:ascii="Helvetica" w:eastAsia="Times New Roman" w:hAnsi="Helvetica" w:cs="Helvetica"/>
+                <w:color w:val="333333"/>
+                <w:sz w:val="23"/>
+                <w:szCs w:val="23"/>
+              </w:rPr>
+            </w:pPr>
+            <w:r>
+              <w:rPr>
+                <w:rFonts w:ascii="Helvetica" w:eastAsia="Times New Roman" w:hAnsi="Helvetica" w:cs="Helvetica"/>
+                <w:color w:val="333333"/>
+                <w:sz w:val="23"/>
+                <w:szCs w:val="23"/>
+              </w:rPr>
+              <w:t>dNNdt</w:t>
+            </w:r>
+          </w:p>
+        </w:tc>
+      </w:tr>
+      <w:tr>
+        <w:trPr>
+          <w:jc w:val="center"/>
+        </w:trPr>
+        <w:tc>
+          <w:tcPr>
+            <w:tcW w:w="0" w:type="auto"/>
+            <w:gridSpan w:val="2"/>
+            <w:tcBorders>
+              <w:left w:val="single" w:sz="4" w:space="0" w:color="auto"/>
+              <w:bottom w:val="single" w:sz="6" w:space="0" w:color="000000"/>
+              <w:right w:val="single" w:sz="4" w:space="0" w:color="auto"/>
+            </w:tcBorders>
+            <w:shd w:val="clear" w:color="auto" w:fill="FFFFFF"/>
+            <w:tcMar>
+              <w:top w:w="0" w:type="dxa"/>
+              <w:left w:w="0" w:type="dxa"/>
+              <w:bottom w:w="0" w:type="dxa"/>
+              <w:right w:w="0" w:type="dxa"/>
+            </w:tcMar>
+            <w:vAlign w:val="center"/>
+            <w:hideMark/>
+          </w:tcPr>
+          <w:p>
+            <w:pPr>
+              <w:spacing w:after="0" w:line="335" w:lineRule="atLeast"/>
+              <w:jc w:val="center"/>
+              <w:rPr>
+                <w:rFonts w:ascii="Helvetica" w:eastAsia="Times New Roman" w:hAnsi="Helvetica" w:cs="Helvetica"/>
+                <w:color w:val="333333"/>
+                <w:sz w:val="23"/>
+                <w:szCs w:val="23"/>
+              </w:rPr>
+            </w:pPr>
+          </w:p>
+        </w:tc>
+      </w:tr>
+      <w:tr>
+        <w:trPr>
+          <w:jc w:val="center"/>
+        </w:trPr>
+        <w:tc>
+          <w:tcPr>
+            <w:tcW w:w="0" w:type="auto"/>
+            <w:tcBorders>
+              <w:left w:val="single" w:sz="4" w:space="0" w:color="auto"/>
+            </w:tcBorders>
+            <w:shd w:val="clear" w:color="auto" w:fill="F2F2F2" w:themeFill="background1" w:themeFillShade="F2"/>
+            <w:tcMar>
+              <w:top w:w="0" w:type="dxa"/>
+              <w:left w:w="0" w:type="dxa"/>
+              <w:bottom w:w="0" w:type="dxa"/>
+              <w:right w:w="0" w:type="dxa"/>
+            </w:tcMar>
+            <w:vAlign w:val="center"/>
+            <w:hideMark/>
+          </w:tcPr>
+          <w:p>
+            <w:pPr>
+              <w:spacing w:after="0" w:line="335" w:lineRule="atLeast"/>
+              <w:rPr>
+                <w:rFonts w:ascii="Helvetica" w:eastAsia="Times New Roman" w:hAnsi="Helvetica" w:cs="Helvetica"/>
+                <w:color w:val="333333"/>
+                <w:sz w:val="23"/>
+                <w:szCs w:val="23"/>
+              </w:rPr>
+            </w:pPr>
+            <w:r>
+              <w:rPr>
+                <w:rFonts w:ascii="Helvetica" w:eastAsia="Times New Roman" w:hAnsi="Helvetica" w:cs="Helvetica"/>
+                <w:color w:val="333333"/>
+                <w:sz w:val="23"/>
+                <w:szCs w:val="23"/>
+              </w:rPr>
+              <w:t>Food per Capita</w:t>
+            </w:r>
+          </w:p>
+        </w:tc>
+        <w:tc>
+          <w:tcPr>
+            <w:tcW w:w="0" w:type="auto"/>
+            <w:tcBorders>
+              <w:right w:val="single" w:sz="4" w:space="0" w:color="auto"/>
+            </w:tcBorders>
+            <w:shd w:val="clear" w:color="auto" w:fill="F2F2F2" w:themeFill="background1" w:themeFillShade="F2"/>
+            <w:tcMar>
+              <w:top w:w="0" w:type="dxa"/>
+              <w:left w:w="0" w:type="dxa"/>
+              <w:bottom w:w="0" w:type="dxa"/>
+              <w:right w:w="0" w:type="dxa"/>
+            </w:tcMar>
+            <w:vAlign w:val="center"/>
+            <w:hideMark/>
+          </w:tcPr>
+          <w:p>
+            <w:pPr>
+              <w:spacing w:after="0" w:line="335" w:lineRule="atLeast"/>
+              <w:jc w:val="center"/>
+              <w:rPr>
+                <w:rFonts w:ascii="Helvetica" w:eastAsia="Times New Roman" w:hAnsi="Helvetica" w:cs="Helvetica"/>
+                <w:color w:val="333333"/>
+                <w:sz w:val="23"/>
+                <w:szCs w:val="23"/>
+              </w:rPr>
+            </w:pPr>
+            <w:r>
+              <w:rPr>
+                <w:rFonts w:ascii="Helvetica" w:eastAsia="Times New Roman" w:hAnsi="Helvetica" w:cs="Helvetica"/>
+                <w:color w:val="333333"/>
+                <w:sz w:val="23"/>
+                <w:szCs w:val="23"/>
+              </w:rPr>
+              <w:t>-0.006</w:t>
+            </w:r>
+          </w:p>
+        </w:tc>
+      </w:tr>
+      <w:tr>
+        <w:trPr>
+          <w:jc w:val="center"/>
+        </w:trPr>
+        <w:tc>
+          <w:tcPr>
+            <w:tcW w:w="0" w:type="auto"/>
+            <w:tcBorders>
+              <w:left w:val="single" w:sz="4" w:space="0" w:color="auto"/>
+            </w:tcBorders>
+            <w:shd w:val="clear" w:color="auto" w:fill="F2F2F2" w:themeFill="background1" w:themeFillShade="F2"/>
+            <w:tcMar>
+              <w:top w:w="0" w:type="dxa"/>
+              <w:left w:w="0" w:type="dxa"/>
+              <w:bottom w:w="0" w:type="dxa"/>
+              <w:right w:w="0" w:type="dxa"/>
+            </w:tcMar>
+            <w:vAlign w:val="center"/>
+            <w:hideMark/>
+          </w:tcPr>
+          <w:p>
+            <w:pPr>
+              <w:spacing w:after="0" w:line="335" w:lineRule="atLeast"/>
+              <w:rPr>
+                <w:rFonts w:ascii="Helvetica" w:eastAsia="Times New Roman" w:hAnsi="Helvetica" w:cs="Helvetica"/>
+                <w:color w:val="333333"/>
+                <w:sz w:val="23"/>
+                <w:szCs w:val="23"/>
+              </w:rPr>
+            </w:pPr>
+          </w:p>
+        </w:tc>
+        <w:tc>
+          <w:tcPr>
+            <w:tcW w:w="0" w:type="auto"/>
+            <w:tcBorders>
+              <w:right w:val="single" w:sz="4" w:space="0" w:color="auto"/>
+            </w:tcBorders>
+            <w:shd w:val="clear" w:color="auto" w:fill="F2F2F2" w:themeFill="background1" w:themeFillShade="F2"/>
+            <w:tcMar>
+              <w:top w:w="0" w:type="dxa"/>
+              <w:left w:w="0" w:type="dxa"/>
+              <w:bottom w:w="0" w:type="dxa"/>
+              <w:right w:w="0" w:type="dxa"/>
+            </w:tcMar>
+            <w:vAlign w:val="center"/>
+            <w:hideMark/>
+          </w:tcPr>
+          <w:p>
+            <w:pPr>
+              <w:spacing w:after="0" w:line="335" w:lineRule="atLeast"/>
+              <w:jc w:val="center"/>
+              <w:rPr>
+                <w:rFonts w:ascii="Helvetica" w:eastAsia="Times New Roman" w:hAnsi="Helvetica" w:cs="Helvetica"/>
+                <w:color w:val="333333"/>
+                <w:sz w:val="23"/>
+                <w:szCs w:val="23"/>
+              </w:rPr>
+            </w:pPr>
+            <w:r>
+              <w:rPr>
+                <w:rFonts w:ascii="Helvetica" w:eastAsia="Times New Roman" w:hAnsi="Helvetica" w:cs="Helvetica"/>
+                <w:color w:val="333333"/>
+                <w:sz w:val="23"/>
+                <w:szCs w:val="23"/>
+              </w:rPr>
+              <w:t>(0.008)</w:t>
+            </w:r>
+          </w:p>
+        </w:tc>
+      </w:tr>
+      <w:tr>
+        <w:trPr>
+          <w:jc w:val="center"/>
+        </w:trPr>
+        <w:tc>
+          <w:tcPr>
+            <w:tcW w:w="0" w:type="auto"/>
+            <w:tcBorders>
+              <w:left w:val="single" w:sz="4" w:space="0" w:color="auto"/>
+            </w:tcBorders>
+            <w:shd w:val="clear" w:color="auto" w:fill="FFFFFF"/>
+            <w:tcMar>
+              <w:top w:w="0" w:type="dxa"/>
+              <w:left w:w="0" w:type="dxa"/>
+              <w:bottom w:w="0" w:type="dxa"/>
+              <w:right w:w="0" w:type="dxa"/>
+            </w:tcMar>
+            <w:vAlign w:val="center"/>
+            <w:hideMark/>
+          </w:tcPr>
+          <w:p>
+            <w:pPr>
+              <w:spacing w:after="0" w:line="335" w:lineRule="atLeast"/>
+              <w:rPr>
+                <w:rFonts w:ascii="Helvetica" w:eastAsia="Times New Roman" w:hAnsi="Helvetica" w:cs="Helvetica"/>
+                <w:color w:val="333333"/>
+                <w:sz w:val="23"/>
+                <w:szCs w:val="23"/>
+              </w:rPr>
+            </w:pPr>
+          </w:p>
+        </w:tc>
+        <w:tc>
+          <w:tcPr>
+            <w:tcW w:w="0" w:type="auto"/>
+            <w:tcBorders>
+              <w:right w:val="single" w:sz="4" w:space="0" w:color="auto"/>
+            </w:tcBorders>
+            <w:shd w:val="clear" w:color="auto" w:fill="FFFFFF"/>
+            <w:tcMar>
+              <w:top w:w="0" w:type="dxa"/>
+              <w:left w:w="0" w:type="dxa"/>
+              <w:bottom w:w="0" w:type="dxa"/>
+              <w:right w:w="0" w:type="dxa"/>
+            </w:tcMar>
+            <w:vAlign w:val="center"/>
+            <w:hideMark/>
+          </w:tcPr>
+          <w:p>
+            <w:pPr>
+              <w:spacing w:after="0" w:line="335" w:lineRule="atLeast"/>
+              <w:jc w:val="center"/>
+              <w:rPr>
+                <w:rFonts w:ascii="Helvetica" w:eastAsia="Times New Roman" w:hAnsi="Helvetica" w:cs="Helvetica"/>
+                <w:color w:val="333333"/>
+                <w:sz w:val="23"/>
+                <w:szCs w:val="23"/>
+              </w:rPr>
+            </w:pPr>
+          </w:p>
+        </w:tc>
+      </w:tr>
+      <w:tr>
+        <w:trPr>
+          <w:jc w:val="center"/>
+        </w:trPr>
+        <w:tc>
+          <w:tcPr>
+            <w:tcW w:w="0" w:type="auto"/>
+            <w:tcBorders>
+              <w:left w:val="single" w:sz="4" w:space="0" w:color="auto"/>
+            </w:tcBorders>
+            <w:shd w:val="clear" w:color="auto" w:fill="FFFFFF"/>
+            <w:tcMar>
+              <w:top w:w="0" w:type="dxa"/>
+              <w:left w:w="0" w:type="dxa"/>
+              <w:bottom w:w="0" w:type="dxa"/>
+              <w:right w:w="0" w:type="dxa"/>
+            </w:tcMar>
+            <w:vAlign w:val="center"/>
+            <w:hideMark/>
+          </w:tcPr>
+          <w:p>
+            <w:pPr>
+              <w:spacing w:after="0" w:line="335" w:lineRule="atLeast"/>
+              <w:rPr>
+                <w:rFonts w:ascii="Helvetica" w:eastAsia="Times New Roman" w:hAnsi="Helvetica" w:cs="Helvetica"/>
+                <w:color w:val="333333"/>
+                <w:sz w:val="23"/>
+                <w:szCs w:val="23"/>
+              </w:rPr>
+            </w:pPr>
+            <w:r>
+              <w:rPr>
+                <w:rFonts w:ascii="Helvetica" w:eastAsia="Times New Roman" w:hAnsi="Helvetica" w:cs="Helvetica"/>
+                <w:color w:val="333333"/>
+                <w:sz w:val="23"/>
+                <w:szCs w:val="23"/>
+              </w:rPr>
+              <w:t>Years of E</w:t>
+            </w:r>
+            <w:r>
+              <w:rPr>
+                <w:rFonts w:ascii="Helvetica" w:eastAsia="Times New Roman" w:hAnsi="Helvetica" w:cs="Helvetica"/>
+                <w:color w:val="333333"/>
+                <w:sz w:val="23"/>
+                <w:szCs w:val="23"/>
+              </w:rPr>
+              <w:t>ducation</w:t>
+            </w:r>
+          </w:p>
+        </w:tc>
+        <w:tc>
+          <w:tcPr>
+            <w:tcW w:w="0" w:type="auto"/>
+            <w:tcBorders>
+              <w:right w:val="single" w:sz="4" w:space="0" w:color="auto"/>
+            </w:tcBorders>
+            <w:shd w:val="clear" w:color="auto" w:fill="FFFFFF"/>
+            <w:tcMar>
+              <w:top w:w="0" w:type="dxa"/>
+              <w:left w:w="0" w:type="dxa"/>
+              <w:bottom w:w="0" w:type="dxa"/>
+              <w:right w:w="0" w:type="dxa"/>
+            </w:tcMar>
+            <w:vAlign w:val="center"/>
+            <w:hideMark/>
+          </w:tcPr>
+          <w:p>
+            <w:pPr>
+              <w:spacing w:after="0" w:line="335" w:lineRule="atLeast"/>
+              <w:jc w:val="center"/>
+              <w:rPr>
+                <w:rFonts w:ascii="Helvetica" w:eastAsia="Times New Roman" w:hAnsi="Helvetica" w:cs="Helvetica"/>
+                <w:color w:val="333333"/>
+                <w:sz w:val="23"/>
+                <w:szCs w:val="23"/>
+              </w:rPr>
+            </w:pPr>
+            <w:r>
+              <w:rPr>
+                <w:rFonts w:ascii="Helvetica" w:eastAsia="Times New Roman" w:hAnsi="Helvetica" w:cs="Helvetica"/>
+                <w:color w:val="333333"/>
+                <w:sz w:val="23"/>
+                <w:szCs w:val="23"/>
+              </w:rPr>
+              <w:t>0.003</w:t>
+            </w:r>
+            <w:r>
+              <w:rPr>
+                <w:rFonts w:ascii="Helvetica" w:eastAsia="Times New Roman" w:hAnsi="Helvetica" w:cs="Helvetica"/>
+                <w:color w:val="333333"/>
+                <w:sz w:val="18"/>
+                <w:szCs w:val="18"/>
+                <w:vertAlign w:val="superscript"/>
+              </w:rPr>
+              <w:t>***</w:t>
+            </w:r>
+          </w:p>
+        </w:tc>
+      </w:tr>
+      <w:tr>
+        <w:trPr>
+          <w:jc w:val="center"/>
+        </w:trPr>
+        <w:tc>
+          <w:tcPr>
+            <w:tcW w:w="0" w:type="auto"/>
+            <w:tcBorders>
+              <w:left w:val="single" w:sz="4" w:space="0" w:color="auto"/>
+            </w:tcBorders>
+            <w:shd w:val="clear" w:color="auto" w:fill="FFFFFF"/>
+            <w:tcMar>
+              <w:top w:w="0" w:type="dxa"/>
+              <w:left w:w="0" w:type="dxa"/>
+              <w:bottom w:w="0" w:type="dxa"/>
+              <w:right w:w="0" w:type="dxa"/>
+            </w:tcMar>
+            <w:vAlign w:val="center"/>
+            <w:hideMark/>
+          </w:tcPr>
+          <w:p>
+            <w:pPr>
+              <w:spacing w:after="0" w:line="335" w:lineRule="atLeast"/>
+              <w:rPr>
+                <w:rFonts w:ascii="Helvetica" w:eastAsia="Times New Roman" w:hAnsi="Helvetica" w:cs="Helvetica"/>
+                <w:color w:val="333333"/>
+                <w:sz w:val="23"/>
+                <w:szCs w:val="23"/>
+              </w:rPr>
+            </w:pPr>
+          </w:p>
+        </w:tc>
+        <w:tc>
+          <w:tcPr>
+            <w:tcW w:w="0" w:type="auto"/>
+            <w:tcBorders>
+              <w:right w:val="single" w:sz="4" w:space="0" w:color="auto"/>
+            </w:tcBorders>
+            <w:shd w:val="clear" w:color="auto" w:fill="FFFFFF"/>
+            <w:tcMar>
+              <w:top w:w="0" w:type="dxa"/>
+              <w:left w:w="0" w:type="dxa"/>
+              <w:bottom w:w="0" w:type="dxa"/>
+              <w:right w:w="0" w:type="dxa"/>
+            </w:tcMar>
+            <w:vAlign w:val="center"/>
+            <w:hideMark/>
+          </w:tcPr>
+          <w:p>
+            <w:pPr>
+              <w:spacing w:after="0" w:line="335" w:lineRule="atLeast"/>
+              <w:jc w:val="center"/>
+              <w:rPr>
+                <w:rFonts w:ascii="Helvetica" w:eastAsia="Times New Roman" w:hAnsi="Helvetica" w:cs="Helvetica"/>
+                <w:color w:val="333333"/>
+                <w:sz w:val="23"/>
+                <w:szCs w:val="23"/>
+              </w:rPr>
+            </w:pPr>
+            <w:r>
+              <w:rPr>
+                <w:rFonts w:ascii="Helvetica" w:eastAsia="Times New Roman" w:hAnsi="Helvetica" w:cs="Helvetica"/>
+                <w:color w:val="333333"/>
+                <w:sz w:val="23"/>
+                <w:szCs w:val="23"/>
+              </w:rPr>
+              <w:t>(0.001)</w:t>
+            </w:r>
+          </w:p>
+        </w:tc>
+      </w:tr>
+      <w:tr>
+        <w:trPr>
+          <w:jc w:val="center"/>
+        </w:trPr>
+        <w:tc>
+          <w:tcPr>
+            <w:tcW w:w="0" w:type="auto"/>
+            <w:tcBorders>
+              <w:left w:val="single" w:sz="4" w:space="0" w:color="auto"/>
+            </w:tcBorders>
+            <w:shd w:val="clear" w:color="auto" w:fill="FFFFFF"/>
+            <w:tcMar>
+              <w:top w:w="0" w:type="dxa"/>
+              <w:left w:w="0" w:type="dxa"/>
+              <w:bottom w:w="0" w:type="dxa"/>
+              <w:right w:w="0" w:type="dxa"/>
+            </w:tcMar>
+            <w:vAlign w:val="center"/>
+            <w:hideMark/>
+          </w:tcPr>
+          <w:p>
+            <w:pPr>
+              <w:spacing w:after="0" w:line="335" w:lineRule="atLeast"/>
+              <w:rPr>
+                <w:rFonts w:ascii="Helvetica" w:eastAsia="Times New Roman" w:hAnsi="Helvetica" w:cs="Helvetica"/>
+                <w:color w:val="333333"/>
+                <w:sz w:val="23"/>
+                <w:szCs w:val="23"/>
+              </w:rPr>
+            </w:pPr>
+          </w:p>
+        </w:tc>
+        <w:tc>
+          <w:tcPr>
+            <w:tcW w:w="0" w:type="auto"/>
+            <w:tcBorders>
+              <w:right w:val="single" w:sz="4" w:space="0" w:color="auto"/>
+            </w:tcBorders>
+            <w:shd w:val="clear" w:color="auto" w:fill="FFFFFF"/>
+            <w:tcMar>
+              <w:top w:w="0" w:type="dxa"/>
+              <w:left w:w="0" w:type="dxa"/>
+              <w:bottom w:w="0" w:type="dxa"/>
+              <w:right w:w="0" w:type="dxa"/>
+            </w:tcMar>
+            <w:vAlign w:val="center"/>
+            <w:hideMark/>
+          </w:tcPr>
+          <w:p>
+            <w:pPr>
+              <w:spacing w:after="0" w:line="335" w:lineRule="atLeast"/>
+              <w:jc w:val="center"/>
+              <w:rPr>
+                <w:rFonts w:ascii="Helvetica" w:eastAsia="Times New Roman" w:hAnsi="Helvetica" w:cs="Helvetica"/>
+                <w:color w:val="333333"/>
+                <w:sz w:val="23"/>
+                <w:szCs w:val="23"/>
+              </w:rPr>
+            </w:pPr>
+          </w:p>
+        </w:tc>
+      </w:tr>
+      <w:tr>
+        <w:trPr>
+          <w:jc w:val="center"/>
+        </w:trPr>
+        <w:tc>
+          <w:tcPr>
+            <w:tcW w:w="0" w:type="auto"/>
+            <w:tcBorders>
+              <w:left w:val="single" w:sz="4" w:space="0" w:color="auto"/>
+            </w:tcBorders>
+            <w:shd w:val="clear" w:color="auto" w:fill="F2F2F2" w:themeFill="background1" w:themeFillShade="F2"/>
+            <w:tcMar>
+              <w:top w:w="0" w:type="dxa"/>
+              <w:left w:w="0" w:type="dxa"/>
+              <w:bottom w:w="0" w:type="dxa"/>
+              <w:right w:w="0" w:type="dxa"/>
+            </w:tcMar>
+            <w:vAlign w:val="center"/>
+            <w:hideMark/>
+          </w:tcPr>
+          <w:p>
+            <w:pPr>
+              <w:spacing w:after="0" w:line="335" w:lineRule="atLeast"/>
+              <w:rPr>
+                <w:rFonts w:ascii="Helvetica" w:eastAsia="Times New Roman" w:hAnsi="Helvetica" w:cs="Helvetica"/>
+                <w:color w:val="333333"/>
+                <w:sz w:val="23"/>
+                <w:szCs w:val="23"/>
+              </w:rPr>
+            </w:pPr>
+            <w:r>
+              <w:rPr>
+                <w:rFonts w:ascii="Helvetica" w:eastAsia="Times New Roman" w:hAnsi="Helvetica" w:cs="Helvetica"/>
+                <w:color w:val="333333"/>
+                <w:sz w:val="23"/>
+                <w:szCs w:val="23"/>
+              </w:rPr>
+              <w:t>P</w:t>
+            </w:r>
+            <w:r>
+              <w:rPr>
+                <w:rFonts w:ascii="Helvetica" w:eastAsia="Times New Roman" w:hAnsi="Helvetica" w:cs="Helvetica"/>
+                <w:color w:val="333333"/>
+                <w:sz w:val="23"/>
+                <w:szCs w:val="23"/>
+              </w:rPr>
+              <w:t>opulation</w:t>
+            </w:r>
+          </w:p>
+        </w:tc>
+        <w:tc>
+          <w:tcPr>
+            <w:tcW w:w="0" w:type="auto"/>
+            <w:tcBorders>
+              <w:right w:val="single" w:sz="4" w:space="0" w:color="auto"/>
+            </w:tcBorders>
+            <w:shd w:val="clear" w:color="auto" w:fill="F2F2F2" w:themeFill="background1" w:themeFillShade="F2"/>
+            <w:tcMar>
+              <w:top w:w="0" w:type="dxa"/>
+              <w:left w:w="0" w:type="dxa"/>
+              <w:bottom w:w="0" w:type="dxa"/>
+              <w:right w:w="0" w:type="dxa"/>
+            </w:tcMar>
+            <w:vAlign w:val="center"/>
+            <w:hideMark/>
+          </w:tcPr>
+          <w:p>
+            <w:pPr>
+              <w:spacing w:after="0" w:line="335" w:lineRule="atLeast"/>
+              <w:jc w:val="center"/>
+              <w:rPr>
+                <w:rFonts w:ascii="Helvetica" w:eastAsia="Times New Roman" w:hAnsi="Helvetica" w:cs="Helvetica"/>
+                <w:color w:val="333333"/>
+                <w:sz w:val="23"/>
+                <w:szCs w:val="23"/>
+              </w:rPr>
+            </w:pPr>
+            <w:r>
+              <w:rPr>
+                <w:rFonts w:ascii="Helvetica" w:eastAsia="Times New Roman" w:hAnsi="Helvetica" w:cs="Helvetica"/>
+                <w:color w:val="333333"/>
+                <w:sz w:val="23"/>
+                <w:szCs w:val="23"/>
+              </w:rPr>
+              <w:t>-0.002</w:t>
+            </w:r>
+            <w:r>
+              <w:rPr>
+                <w:rFonts w:ascii="Helvetica" w:eastAsia="Times New Roman" w:hAnsi="Helvetica" w:cs="Helvetica"/>
+                <w:color w:val="333333"/>
+                <w:sz w:val="18"/>
+                <w:szCs w:val="18"/>
+                <w:vertAlign w:val="superscript"/>
+              </w:rPr>
+              <w:t>***</w:t>
+            </w:r>
+          </w:p>
+        </w:tc>
+      </w:tr>
+      <w:tr>
+        <w:trPr>
+          <w:jc w:val="center"/>
+        </w:trPr>
+        <w:tc>
+          <w:tcPr>
+            <w:tcW w:w="0" w:type="auto"/>
+            <w:tcBorders>
+              <w:left w:val="single" w:sz="4" w:space="0" w:color="auto"/>
+            </w:tcBorders>
+            <w:shd w:val="clear" w:color="auto" w:fill="F2F2F2" w:themeFill="background1" w:themeFillShade="F2"/>
+            <w:tcMar>
+              <w:top w:w="0" w:type="dxa"/>
+              <w:left w:w="0" w:type="dxa"/>
+              <w:bottom w:w="0" w:type="dxa"/>
+              <w:right w:w="0" w:type="dxa"/>
+            </w:tcMar>
+            <w:vAlign w:val="center"/>
+            <w:hideMark/>
+          </w:tcPr>
+          <w:p>
+            <w:pPr>
+              <w:spacing w:after="0" w:line="335" w:lineRule="atLeast"/>
+              <w:rPr>
+                <w:rFonts w:ascii="Helvetica" w:eastAsia="Times New Roman" w:hAnsi="Helvetica" w:cs="Helvetica"/>
+                <w:color w:val="333333"/>
+                <w:sz w:val="23"/>
+                <w:szCs w:val="23"/>
+              </w:rPr>
+            </w:pPr>
+          </w:p>
+        </w:tc>
+        <w:tc>
+          <w:tcPr>
+            <w:tcW w:w="0" w:type="auto"/>
+            <w:tcBorders>
+              <w:right w:val="single" w:sz="4" w:space="0" w:color="auto"/>
+            </w:tcBorders>
+            <w:shd w:val="clear" w:color="auto" w:fill="F2F2F2" w:themeFill="background1" w:themeFillShade="F2"/>
+            <w:tcMar>
+              <w:top w:w="0" w:type="dxa"/>
+              <w:left w:w="0" w:type="dxa"/>
+              <w:bottom w:w="0" w:type="dxa"/>
+              <w:right w:w="0" w:type="dxa"/>
+            </w:tcMar>
+            <w:vAlign w:val="center"/>
+            <w:hideMark/>
+          </w:tcPr>
+          <w:p>
+            <w:pPr>
+              <w:spacing w:after="0" w:line="335" w:lineRule="atLeast"/>
+              <w:jc w:val="center"/>
+              <w:rPr>
+                <w:rFonts w:ascii="Helvetica" w:eastAsia="Times New Roman" w:hAnsi="Helvetica" w:cs="Helvetica"/>
+                <w:color w:val="333333"/>
+                <w:sz w:val="23"/>
+                <w:szCs w:val="23"/>
+              </w:rPr>
+            </w:pPr>
+            <w:r>
+              <w:rPr>
+                <w:rFonts w:ascii="Helvetica" w:eastAsia="Times New Roman" w:hAnsi="Helvetica" w:cs="Helvetica"/>
+                <w:color w:val="333333"/>
+                <w:sz w:val="23"/>
+                <w:szCs w:val="23"/>
+              </w:rPr>
+              <w:t>(0.001)</w:t>
+            </w:r>
+          </w:p>
+        </w:tc>
+      </w:tr>
+      <w:tr>
+        <w:trPr>
+          <w:jc w:val="center"/>
+        </w:trPr>
+        <w:tc>
+          <w:tcPr>
+            <w:tcW w:w="0" w:type="auto"/>
+            <w:tcBorders>
+              <w:left w:val="single" w:sz="4" w:space="0" w:color="auto"/>
+            </w:tcBorders>
+            <w:shd w:val="clear" w:color="auto" w:fill="FFFFFF"/>
+            <w:tcMar>
+              <w:top w:w="0" w:type="dxa"/>
+              <w:left w:w="0" w:type="dxa"/>
+              <w:bottom w:w="0" w:type="dxa"/>
+              <w:right w:w="0" w:type="dxa"/>
+            </w:tcMar>
+            <w:vAlign w:val="center"/>
+            <w:hideMark/>
+          </w:tcPr>
+          <w:p>
+            <w:pPr>
+              <w:spacing w:after="0" w:line="335" w:lineRule="atLeast"/>
+              <w:rPr>
+                <w:rFonts w:ascii="Helvetica" w:eastAsia="Times New Roman" w:hAnsi="Helvetica" w:cs="Helvetica"/>
+                <w:color w:val="333333"/>
+                <w:sz w:val="23"/>
+                <w:szCs w:val="23"/>
+              </w:rPr>
+            </w:pPr>
+          </w:p>
+        </w:tc>
+        <w:tc>
+          <w:tcPr>
+            <w:tcW w:w="0" w:type="auto"/>
+            <w:tcBorders>
+              <w:right w:val="single" w:sz="4" w:space="0" w:color="auto"/>
+            </w:tcBorders>
+            <w:shd w:val="clear" w:color="auto" w:fill="FFFFFF"/>
+            <w:tcMar>
+              <w:top w:w="0" w:type="dxa"/>
+              <w:left w:w="0" w:type="dxa"/>
+              <w:bottom w:w="0" w:type="dxa"/>
+              <w:right w:w="0" w:type="dxa"/>
+            </w:tcMar>
+            <w:vAlign w:val="center"/>
+            <w:hideMark/>
+          </w:tcPr>
+          <w:p>
+            <w:pPr>
+              <w:spacing w:after="0" w:line="335" w:lineRule="atLeast"/>
+              <w:jc w:val="center"/>
+              <w:rPr>
+                <w:rFonts w:ascii="Helvetica" w:eastAsia="Times New Roman" w:hAnsi="Helvetica" w:cs="Helvetica"/>
+                <w:color w:val="333333"/>
+                <w:sz w:val="23"/>
+                <w:szCs w:val="23"/>
+              </w:rPr>
+            </w:pPr>
+          </w:p>
+        </w:tc>
+      </w:tr>
+      <w:tr>
+        <w:trPr>
+          <w:jc w:val="center"/>
+        </w:trPr>
+        <w:tc>
+          <w:tcPr>
+            <w:tcW w:w="0" w:type="auto"/>
+            <w:tcBorders>
+              <w:left w:val="single" w:sz="4" w:space="0" w:color="auto"/>
+            </w:tcBorders>
+            <w:shd w:val="clear" w:color="auto" w:fill="FFFFFF"/>
+            <w:tcMar>
+              <w:top w:w="0" w:type="dxa"/>
+              <w:left w:w="0" w:type="dxa"/>
+              <w:bottom w:w="0" w:type="dxa"/>
+              <w:right w:w="0" w:type="dxa"/>
+            </w:tcMar>
+            <w:vAlign w:val="center"/>
+            <w:hideMark/>
+          </w:tcPr>
+          <w:p>
+            <w:pPr>
+              <w:spacing w:after="0" w:line="335" w:lineRule="atLeast"/>
+              <w:rPr>
+                <w:rFonts w:ascii="Helvetica" w:eastAsia="Times New Roman" w:hAnsi="Helvetica" w:cs="Helvetica"/>
+                <w:color w:val="333333"/>
+                <w:sz w:val="23"/>
+                <w:szCs w:val="23"/>
+              </w:rPr>
+            </w:pPr>
+            <w:r>
+              <w:rPr>
+                <w:rFonts w:ascii="Helvetica" w:eastAsia="Times New Roman" w:hAnsi="Helvetica" w:cs="Helvetica"/>
+                <w:color w:val="333333"/>
+                <w:sz w:val="23"/>
+                <w:szCs w:val="23"/>
+              </w:rPr>
+              <w:t>Constant</w:t>
+            </w:r>
+          </w:p>
+        </w:tc>
+        <w:tc>
+          <w:tcPr>
+            <w:tcW w:w="0" w:type="auto"/>
+            <w:tcBorders>
+              <w:right w:val="single" w:sz="4" w:space="0" w:color="auto"/>
+            </w:tcBorders>
+            <w:shd w:val="clear" w:color="auto" w:fill="FFFFFF"/>
+            <w:tcMar>
+              <w:top w:w="0" w:type="dxa"/>
+              <w:left w:w="0" w:type="dxa"/>
+              <w:bottom w:w="0" w:type="dxa"/>
+              <w:right w:w="0" w:type="dxa"/>
+            </w:tcMar>
+            <w:vAlign w:val="center"/>
+            <w:hideMark/>
+          </w:tcPr>
+          <w:p>
+            <w:pPr>
+              <w:spacing w:after="0" w:line="335" w:lineRule="atLeast"/>
+              <w:jc w:val="center"/>
+              <w:rPr>
+                <w:rFonts w:ascii="Helvetica" w:eastAsia="Times New Roman" w:hAnsi="Helvetica" w:cs="Helvetica"/>
+                <w:color w:val="333333"/>
+                <w:sz w:val="23"/>
+                <w:szCs w:val="23"/>
+              </w:rPr>
+            </w:pPr>
+            <w:r>
+              <w:rPr>
+                <w:rFonts w:ascii="Helvetica" w:eastAsia="Times New Roman" w:hAnsi="Helvetica" w:cs="Helvetica"/>
+                <w:color w:val="333333"/>
+                <w:sz w:val="23"/>
+                <w:szCs w:val="23"/>
+              </w:rPr>
+              <w:t>0.172</w:t>
+            </w:r>
+            <w:r>
+              <w:rPr>
+                <w:rFonts w:ascii="Helvetica" w:eastAsia="Times New Roman" w:hAnsi="Helvetica" w:cs="Helvetica"/>
+                <w:color w:val="333333"/>
+                <w:sz w:val="18"/>
+                <w:szCs w:val="18"/>
+                <w:vertAlign w:val="superscript"/>
+              </w:rPr>
+              <w:t>*</w:t>
+            </w:r>
+          </w:p>
+        </w:tc>
+      </w:tr>
+      <w:tr>
+        <w:trPr>
+          <w:jc w:val="center"/>
+        </w:trPr>
+        <w:tc>
+          <w:tcPr>
+            <w:tcW w:w="0" w:type="auto"/>
+            <w:tcBorders>
+              <w:left w:val="single" w:sz="4" w:space="0" w:color="auto"/>
+            </w:tcBorders>
+            <w:shd w:val="clear" w:color="auto" w:fill="FFFFFF"/>
+            <w:tcMar>
+              <w:top w:w="0" w:type="dxa"/>
+              <w:left w:w="0" w:type="dxa"/>
+              <w:bottom w:w="0" w:type="dxa"/>
+              <w:right w:w="0" w:type="dxa"/>
+            </w:tcMar>
+            <w:vAlign w:val="center"/>
+            <w:hideMark/>
+          </w:tcPr>
+          <w:p>
+            <w:pPr>
+              <w:spacing w:after="0" w:line="335" w:lineRule="atLeast"/>
+              <w:rPr>
+                <w:rFonts w:ascii="Helvetica" w:eastAsia="Times New Roman" w:hAnsi="Helvetica" w:cs="Helvetica"/>
+                <w:color w:val="333333"/>
+                <w:sz w:val="23"/>
+                <w:szCs w:val="23"/>
+              </w:rPr>
+            </w:pPr>
+          </w:p>
+        </w:tc>
+        <w:tc>
+          <w:tcPr>
+            <w:tcW w:w="0" w:type="auto"/>
+            <w:tcBorders>
+              <w:right w:val="single" w:sz="4" w:space="0" w:color="auto"/>
+            </w:tcBorders>
+            <w:shd w:val="clear" w:color="auto" w:fill="FFFFFF"/>
+            <w:tcMar>
+              <w:top w:w="0" w:type="dxa"/>
+              <w:left w:w="0" w:type="dxa"/>
+              <w:bottom w:w="0" w:type="dxa"/>
+              <w:right w:w="0" w:type="dxa"/>
+            </w:tcMar>
+            <w:vAlign w:val="center"/>
+            <w:hideMark/>
+          </w:tcPr>
+          <w:p>
+            <w:pPr>
+              <w:spacing w:after="0" w:line="335" w:lineRule="atLeast"/>
+              <w:jc w:val="center"/>
+              <w:rPr>
+                <w:rFonts w:ascii="Helvetica" w:eastAsia="Times New Roman" w:hAnsi="Helvetica" w:cs="Helvetica"/>
+                <w:color w:val="333333"/>
+                <w:sz w:val="23"/>
+                <w:szCs w:val="23"/>
+              </w:rPr>
+            </w:pPr>
+            <w:r>
+              <w:rPr>
+                <w:rFonts w:ascii="Helvetica" w:eastAsia="Times New Roman" w:hAnsi="Helvetica" w:cs="Helvetica"/>
+                <w:color w:val="333333"/>
+                <w:sz w:val="23"/>
+                <w:szCs w:val="23"/>
+              </w:rPr>
+              <w:t>(0.092)</w:t>
+            </w:r>
+          </w:p>
+        </w:tc>
+      </w:tr>
+      <w:tr>
+        <w:trPr>
+          <w:jc w:val="center"/>
+        </w:trPr>
+        <w:tc>
+          <w:tcPr>
+            <w:tcW w:w="0" w:type="auto"/>
+            <w:tcBorders>
+              <w:left w:val="single" w:sz="4" w:space="0" w:color="auto"/>
+            </w:tcBorders>
+            <w:shd w:val="clear" w:color="auto" w:fill="FFFFFF"/>
+            <w:tcMar>
+              <w:top w:w="0" w:type="dxa"/>
+              <w:left w:w="0" w:type="dxa"/>
+              <w:bottom w:w="0" w:type="dxa"/>
+              <w:right w:w="0" w:type="dxa"/>
+            </w:tcMar>
+            <w:vAlign w:val="center"/>
+            <w:hideMark/>
+          </w:tcPr>
+          <w:p>
+            <w:pPr>
+              <w:spacing w:after="0" w:line="335" w:lineRule="atLeast"/>
+              <w:rPr>
+                <w:rFonts w:ascii="Helvetica" w:eastAsia="Times New Roman" w:hAnsi="Helvetica" w:cs="Helvetica"/>
+                <w:color w:val="333333"/>
+                <w:sz w:val="23"/>
+                <w:szCs w:val="23"/>
+              </w:rPr>
+            </w:pPr>
+          </w:p>
+        </w:tc>
+        <w:tc>
+          <w:tcPr>
+            <w:tcW w:w="0" w:type="auto"/>
+            <w:tcBorders>
+              <w:right w:val="single" w:sz="4" w:space="0" w:color="auto"/>
+            </w:tcBorders>
+            <w:shd w:val="clear" w:color="auto" w:fill="FFFFFF"/>
+            <w:tcMar>
+              <w:top w:w="0" w:type="dxa"/>
+              <w:left w:w="0" w:type="dxa"/>
+              <w:bottom w:w="0" w:type="dxa"/>
+              <w:right w:w="0" w:type="dxa"/>
+            </w:tcMar>
+            <w:vAlign w:val="center"/>
+            <w:hideMark/>
+          </w:tcPr>
+          <w:p>
+            <w:pPr>
+              <w:spacing w:after="0" w:line="335" w:lineRule="atLeast"/>
+              <w:jc w:val="center"/>
+              <w:rPr>
+                <w:rFonts w:ascii="Helvetica" w:eastAsia="Times New Roman" w:hAnsi="Helvetica" w:cs="Helvetica"/>
+                <w:color w:val="333333"/>
+                <w:sz w:val="23"/>
+                <w:szCs w:val="23"/>
+              </w:rPr>
+            </w:pPr>
+          </w:p>
+        </w:tc>
+      </w:tr>
+      <w:tr>
+        <w:trPr>
+          <w:jc w:val="center"/>
+        </w:trPr>
+        <w:tc>
+          <w:tcPr>
+            <w:tcW w:w="0" w:type="auto"/>
+            <w:gridSpan w:val="2"/>
+            <w:tcBorders>
+              <w:left w:val="single" w:sz="4" w:space="0" w:color="auto"/>
+              <w:bottom w:val="single" w:sz="6" w:space="0" w:color="000000"/>
+              <w:right w:val="single" w:sz="4" w:space="0" w:color="auto"/>
+            </w:tcBorders>
+            <w:shd w:val="clear" w:color="auto" w:fill="FFFFFF"/>
+            <w:tcMar>
+              <w:top w:w="0" w:type="dxa"/>
+              <w:left w:w="0" w:type="dxa"/>
+              <w:bottom w:w="0" w:type="dxa"/>
+              <w:right w:w="0" w:type="dxa"/>
+            </w:tcMar>
+            <w:vAlign w:val="center"/>
+            <w:hideMark/>
+          </w:tcPr>
+          <w:p>
+            <w:pPr>
+              <w:spacing w:after="0" w:line="335" w:lineRule="atLeast"/>
+              <w:jc w:val="center"/>
+              <w:rPr>
+                <w:rFonts w:ascii="Helvetica" w:eastAsia="Times New Roman" w:hAnsi="Helvetica" w:cs="Helvetica"/>
+                <w:color w:val="333333"/>
+                <w:sz w:val="23"/>
+                <w:szCs w:val="23"/>
+              </w:rPr>
+            </w:pPr>
+          </w:p>
+        </w:tc>
+      </w:tr>
+      <w:tr>
+        <w:trPr>
+          <w:jc w:val="center"/>
+        </w:trPr>
+        <w:tc>
+          <w:tcPr>
+            <w:tcW w:w="0" w:type="auto"/>
+            <w:tcBorders>
+              <w:left w:val="single" w:sz="4" w:space="0" w:color="auto"/>
+            </w:tcBorders>
+            <w:shd w:val="clear" w:color="auto" w:fill="FFFFFF"/>
+            <w:tcMar>
+              <w:top w:w="0" w:type="dxa"/>
+              <w:left w:w="0" w:type="dxa"/>
+              <w:bottom w:w="0" w:type="dxa"/>
+              <w:right w:w="0" w:type="dxa"/>
+            </w:tcMar>
+            <w:vAlign w:val="center"/>
+            <w:hideMark/>
+          </w:tcPr>
+          <w:p>
+            <w:pPr>
+              <w:spacing w:after="0" w:line="335" w:lineRule="atLeast"/>
+              <w:rPr>
+                <w:rFonts w:ascii="Helvetica" w:eastAsia="Times New Roman" w:hAnsi="Helvetica" w:cs="Helvetica"/>
+                <w:color w:val="333333"/>
+                <w:sz w:val="23"/>
+                <w:szCs w:val="23"/>
+              </w:rPr>
+            </w:pPr>
+            <w:r>
+              <w:rPr>
+                <w:rFonts w:ascii="Helvetica" w:eastAsia="Times New Roman" w:hAnsi="Helvetica" w:cs="Helvetica"/>
+                <w:color w:val="333333"/>
+                <w:sz w:val="23"/>
+                <w:szCs w:val="23"/>
+              </w:rPr>
+              <w:t>Observations</w:t>
+            </w:r>
+          </w:p>
+        </w:tc>
+        <w:tc>
+          <w:tcPr>
+            <w:tcW w:w="0" w:type="auto"/>
+            <w:tcBorders>
+              <w:right w:val="single" w:sz="4" w:space="0" w:color="auto"/>
+            </w:tcBorders>
+            <w:shd w:val="clear" w:color="auto" w:fill="FFFFFF"/>
+            <w:tcMar>
+              <w:top w:w="0" w:type="dxa"/>
+              <w:left w:w="0" w:type="dxa"/>
+              <w:bottom w:w="0" w:type="dxa"/>
+              <w:right w:w="0" w:type="dxa"/>
+            </w:tcMar>
+            <w:vAlign w:val="center"/>
+            <w:hideMark/>
+          </w:tcPr>
+          <w:p>
+            <w:pPr>
+              <w:spacing w:after="0" w:line="335" w:lineRule="atLeast"/>
+              <w:jc w:val="center"/>
+              <w:rPr>
+                <w:rFonts w:ascii="Helvetica" w:eastAsia="Times New Roman" w:hAnsi="Helvetica" w:cs="Helvetica"/>
+                <w:color w:val="333333"/>
+                <w:sz w:val="23"/>
+                <w:szCs w:val="23"/>
+              </w:rPr>
+            </w:pPr>
+            <w:r>
+              <w:rPr>
+                <w:rFonts w:ascii="Helvetica" w:eastAsia="Times New Roman" w:hAnsi="Helvetica" w:cs="Helvetica"/>
+                <w:color w:val="333333"/>
+                <w:sz w:val="23"/>
+                <w:szCs w:val="23"/>
+              </w:rPr>
+              <w:t>42</w:t>
+            </w:r>
+          </w:p>
+        </w:tc>
+      </w:tr>
+      <w:tr>
+        <w:trPr>
+          <w:jc w:val="center"/>
+        </w:trPr>
+        <w:tc>
+          <w:tcPr>
+            <w:tcW w:w="0" w:type="auto"/>
+            <w:tcBorders>
+              <w:left w:val="single" w:sz="4" w:space="0" w:color="auto"/>
+            </w:tcBorders>
+            <w:shd w:val="clear" w:color="auto" w:fill="FFFFFF"/>
+            <w:tcMar>
+              <w:top w:w="0" w:type="dxa"/>
+              <w:left w:w="0" w:type="dxa"/>
+              <w:bottom w:w="0" w:type="dxa"/>
+              <w:right w:w="0" w:type="dxa"/>
+            </w:tcMar>
+            <w:vAlign w:val="center"/>
+            <w:hideMark/>
+          </w:tcPr>
+          <w:p>
+            <w:pPr>
+              <w:spacing w:after="0" w:line="335" w:lineRule="atLeast"/>
+              <w:rPr>
+                <w:rFonts w:ascii="Helvetica" w:eastAsia="Times New Roman" w:hAnsi="Helvetica" w:cs="Helvetica"/>
+                <w:color w:val="333333"/>
+                <w:sz w:val="23"/>
+                <w:szCs w:val="23"/>
+              </w:rPr>
+            </w:pPr>
+            <w:r>
+              <w:rPr>
+                <w:rFonts w:ascii="Helvetica" w:eastAsia="Times New Roman" w:hAnsi="Helvetica" w:cs="Helvetica"/>
+                <w:color w:val="333333"/>
+                <w:sz w:val="23"/>
+                <w:szCs w:val="23"/>
+              </w:rPr>
+              <w:t>R</w:t>
+            </w:r>
+            <w:r>
+              <w:rPr>
+                <w:rFonts w:ascii="Helvetica" w:eastAsia="Times New Roman" w:hAnsi="Helvetica" w:cs="Helvetica"/>
+                <w:color w:val="333333"/>
+                <w:sz w:val="18"/>
+                <w:szCs w:val="18"/>
+                <w:vertAlign w:val="superscript"/>
+              </w:rPr>
+              <w:t>2</w:t>
+            </w:r>
+          </w:p>
+        </w:tc>
+        <w:tc>
+          <w:tcPr>
+            <w:tcW w:w="0" w:type="auto"/>
+            <w:tcBorders>
+              <w:right w:val="single" w:sz="4" w:space="0" w:color="auto"/>
+            </w:tcBorders>
+            <w:shd w:val="clear" w:color="auto" w:fill="FFFFFF"/>
+            <w:tcMar>
+              <w:top w:w="0" w:type="dxa"/>
+              <w:left w:w="0" w:type="dxa"/>
+              <w:bottom w:w="0" w:type="dxa"/>
+              <w:right w:w="0" w:type="dxa"/>
+            </w:tcMar>
+            <w:vAlign w:val="center"/>
+            <w:hideMark/>
+          </w:tcPr>
+          <w:p>
+            <w:pPr>
+              <w:spacing w:after="0" w:line="335" w:lineRule="atLeast"/>
+              <w:jc w:val="center"/>
+              <w:rPr>
+                <w:rFonts w:ascii="Helvetica" w:eastAsia="Times New Roman" w:hAnsi="Helvetica" w:cs="Helvetica"/>
+                <w:color w:val="333333"/>
+                <w:sz w:val="23"/>
+                <w:szCs w:val="23"/>
+              </w:rPr>
+            </w:pPr>
+            <w:r>
+              <w:rPr>
+                <w:rFonts w:ascii="Helvetica" w:eastAsia="Times New Roman" w:hAnsi="Helvetica" w:cs="Helvetica"/>
+                <w:color w:val="333333"/>
+                <w:sz w:val="23"/>
+                <w:szCs w:val="23"/>
+              </w:rPr>
+              <w:t>0.740</w:t>
+            </w:r>
+          </w:p>
+        </w:tc>
+      </w:tr>
+      <w:tr>
+        <w:trPr>
+          <w:jc w:val="center"/>
+        </w:trPr>
+        <w:tc>
+          <w:tcPr>
+            <w:tcW w:w="0" w:type="auto"/>
+            <w:tcBorders>
+              <w:left w:val="single" w:sz="4" w:space="0" w:color="auto"/>
+            </w:tcBorders>
+            <w:shd w:val="clear" w:color="auto" w:fill="FFFFFF"/>
+            <w:tcMar>
+              <w:top w:w="0" w:type="dxa"/>
+              <w:left w:w="0" w:type="dxa"/>
+              <w:bottom w:w="0" w:type="dxa"/>
+              <w:right w:w="0" w:type="dxa"/>
+            </w:tcMar>
+            <w:vAlign w:val="center"/>
+            <w:hideMark/>
+          </w:tcPr>
+          <w:p>
+            <w:pPr>
+              <w:spacing w:after="0" w:line="335" w:lineRule="atLeast"/>
+              <w:rPr>
+                <w:rFonts w:ascii="Helvetica" w:eastAsia="Times New Roman" w:hAnsi="Helvetica" w:cs="Helvetica"/>
+                <w:color w:val="333333"/>
+                <w:sz w:val="23"/>
+                <w:szCs w:val="23"/>
+              </w:rPr>
+            </w:pPr>
+            <w:r>
+              <w:rPr>
+                <w:rFonts w:ascii="Helvetica" w:eastAsia="Times New Roman" w:hAnsi="Helvetica" w:cs="Helvetica"/>
+                <w:color w:val="333333"/>
+                <w:sz w:val="23"/>
+                <w:szCs w:val="23"/>
+              </w:rPr>
+              <w:lastRenderedPageBreak/>
+              <w:t>Adjusted R</w:t>
+            </w:r>
+            <w:r>
+              <w:rPr>
+                <w:rFonts w:ascii="Helvetica" w:eastAsia="Times New Roman" w:hAnsi="Helvetica" w:cs="Helvetica"/>
+                <w:color w:val="333333"/>
+                <w:sz w:val="18"/>
+                <w:szCs w:val="18"/>
+                <w:vertAlign w:val="superscript"/>
+              </w:rPr>
+              <w:t>2</w:t>
+            </w:r>
+          </w:p>
+        </w:tc>
+        <w:tc>
+          <w:tcPr>
+            <w:tcW w:w="0" w:type="auto"/>
+            <w:tcBorders>
+              <w:right w:val="single" w:sz="4" w:space="0" w:color="auto"/>
+            </w:tcBorders>
+            <w:shd w:val="clear" w:color="auto" w:fill="FFFFFF"/>
+            <w:tcMar>
+              <w:top w:w="0" w:type="dxa"/>
+              <w:left w:w="0" w:type="dxa"/>
+              <w:bottom w:w="0" w:type="dxa"/>
+              <w:right w:w="0" w:type="dxa"/>
+            </w:tcMar>
+            <w:vAlign w:val="center"/>
+            <w:hideMark/>
+          </w:tcPr>
+          <w:p>
+            <w:pPr>
+              <w:spacing w:after="0" w:line="335" w:lineRule="atLeast"/>
+              <w:jc w:val="center"/>
+              <w:rPr>
+                <w:rFonts w:ascii="Helvetica" w:eastAsia="Times New Roman" w:hAnsi="Helvetica" w:cs="Helvetica"/>
+                <w:color w:val="333333"/>
+                <w:sz w:val="23"/>
+                <w:szCs w:val="23"/>
+              </w:rPr>
+            </w:pPr>
+            <w:r>
+              <w:rPr>
+                <w:rFonts w:ascii="Helvetica" w:eastAsia="Times New Roman" w:hAnsi="Helvetica" w:cs="Helvetica"/>
+                <w:color w:val="333333"/>
+                <w:sz w:val="23"/>
+                <w:szCs w:val="23"/>
+              </w:rPr>
+              <w:t>0.719</w:t>
+            </w:r>
+          </w:p>
+        </w:tc>
+      </w:tr>
+      <w:tr>
+        <w:trPr>
+          <w:jc w:val="center"/>
+        </w:trPr>
+        <w:tc>
+          <w:tcPr>
+            <w:tcW w:w="0" w:type="auto"/>
+            <w:tcBorders>
+              <w:left w:val="single" w:sz="4" w:space="0" w:color="auto"/>
+            </w:tcBorders>
+            <w:shd w:val="clear" w:color="auto" w:fill="FFFFFF"/>
+            <w:tcMar>
+              <w:top w:w="0" w:type="dxa"/>
+              <w:left w:w="0" w:type="dxa"/>
+              <w:bottom w:w="0" w:type="dxa"/>
+              <w:right w:w="0" w:type="dxa"/>
+            </w:tcMar>
+            <w:vAlign w:val="center"/>
+            <w:hideMark/>
+          </w:tcPr>
+          <w:p>
+            <w:pPr>
+              <w:spacing w:after="0" w:line="335" w:lineRule="atLeast"/>
+              <w:rPr>
+                <w:rFonts w:ascii="Helvetica" w:eastAsia="Times New Roman" w:hAnsi="Helvetica" w:cs="Helvetica"/>
+                <w:color w:val="333333"/>
+                <w:sz w:val="23"/>
+                <w:szCs w:val="23"/>
+              </w:rPr>
+            </w:pPr>
+            <w:r>
+              <w:rPr>
+                <w:rFonts w:ascii="Helvetica" w:eastAsia="Times New Roman" w:hAnsi="Helvetica" w:cs="Helvetica"/>
+                <w:color w:val="333333"/>
+                <w:sz w:val="23"/>
+                <w:szCs w:val="23"/>
+              </w:rPr>
+              <w:t>Residual Std. Error</w:t>
+            </w:r>
+          </w:p>
+        </w:tc>
+        <w:tc>
+          <w:tcPr>
+            <w:tcW w:w="0" w:type="auto"/>
+            <w:tcBorders>
+              <w:right w:val="single" w:sz="4" w:space="0" w:color="auto"/>
+            </w:tcBorders>
+            <w:shd w:val="clear" w:color="auto" w:fill="FFFFFF"/>
+            <w:tcMar>
+              <w:top w:w="0" w:type="dxa"/>
+              <w:left w:w="0" w:type="dxa"/>
+              <w:bottom w:w="0" w:type="dxa"/>
+              <w:right w:w="0" w:type="dxa"/>
+            </w:tcMar>
+            <w:vAlign w:val="center"/>
+            <w:hideMark/>
+          </w:tcPr>
+          <w:p>
+            <w:pPr>
+              <w:spacing w:after="0" w:line="335" w:lineRule="atLeast"/>
+              <w:jc w:val="center"/>
+              <w:rPr>
+                <w:rFonts w:ascii="Helvetica" w:eastAsia="Times New Roman" w:hAnsi="Helvetica" w:cs="Helvetica"/>
+                <w:color w:val="333333"/>
+                <w:sz w:val="23"/>
+                <w:szCs w:val="23"/>
+              </w:rPr>
+            </w:pPr>
+            <w:r>
+              <w:rPr>
+                <w:rFonts w:ascii="Helvetica" w:eastAsia="Times New Roman" w:hAnsi="Helvetica" w:cs="Helvetica"/>
+                <w:color w:val="333333"/>
+                <w:sz w:val="23"/>
+                <w:szCs w:val="23"/>
+              </w:rPr>
+              <w:t>0.002 (df = 38)</w:t>
+            </w:r>
+          </w:p>
+        </w:tc>
+      </w:tr>
+      <w:tr>
+        <w:trPr>
+          <w:jc w:val="center"/>
+        </w:trPr>
+        <w:tc>
+          <w:tcPr>
+            <w:tcW w:w="0" w:type="auto"/>
+            <w:tcBorders>
+              <w:left w:val="single" w:sz="4" w:space="0" w:color="auto"/>
+            </w:tcBorders>
+            <w:shd w:val="clear" w:color="auto" w:fill="FFFFFF"/>
+            <w:tcMar>
+              <w:top w:w="0" w:type="dxa"/>
+              <w:left w:w="0" w:type="dxa"/>
+              <w:bottom w:w="0" w:type="dxa"/>
+              <w:right w:w="0" w:type="dxa"/>
+            </w:tcMar>
+            <w:vAlign w:val="center"/>
+            <w:hideMark/>
+          </w:tcPr>
+          <w:p>
+            <w:pPr>
+              <w:spacing w:after="0" w:line="335" w:lineRule="atLeast"/>
+              <w:rPr>
+                <w:rFonts w:ascii="Helvetica" w:eastAsia="Times New Roman" w:hAnsi="Helvetica" w:cs="Helvetica"/>
+                <w:color w:val="333333"/>
+                <w:sz w:val="23"/>
+                <w:szCs w:val="23"/>
+              </w:rPr>
+            </w:pPr>
+            <w:r>
+              <w:rPr>
+                <w:rFonts w:ascii="Helvetica" w:eastAsia="Times New Roman" w:hAnsi="Helvetica" w:cs="Helvetica"/>
+                <w:color w:val="333333"/>
+                <w:sz w:val="23"/>
+                <w:szCs w:val="23"/>
+              </w:rPr>
+              <w:t>F Statistic</w:t>
+            </w:r>
+          </w:p>
+        </w:tc>
+        <w:tc>
+          <w:tcPr>
+            <w:tcW w:w="0" w:type="auto"/>
+            <w:tcBorders>
+              <w:right w:val="single" w:sz="4" w:space="0" w:color="auto"/>
+            </w:tcBorders>
+            <w:shd w:val="clear" w:color="auto" w:fill="FFFFFF"/>
+            <w:tcMar>
+              <w:top w:w="0" w:type="dxa"/>
+              <w:left w:w="0" w:type="dxa"/>
+              <w:bottom w:w="0" w:type="dxa"/>
+              <w:right w:w="0" w:type="dxa"/>
+            </w:tcMar>
+            <w:vAlign w:val="center"/>
+            <w:hideMark/>
+          </w:tcPr>
+          <w:p>
+            <w:pPr>
+              <w:spacing w:after="0" w:line="335" w:lineRule="atLeast"/>
+              <w:jc w:val="center"/>
+              <w:rPr>
+                <w:rFonts w:ascii="Helvetica" w:eastAsia="Times New Roman" w:hAnsi="Helvetica" w:cs="Helvetica"/>
+                <w:color w:val="333333"/>
+                <w:sz w:val="23"/>
+                <w:szCs w:val="23"/>
+              </w:rPr>
+            </w:pPr>
+            <w:r>
+              <w:rPr>
+                <w:rFonts w:ascii="Helvetica" w:eastAsia="Times New Roman" w:hAnsi="Helvetica" w:cs="Helvetica"/>
+                <w:color w:val="333333"/>
+                <w:sz w:val="23"/>
+                <w:szCs w:val="23"/>
+              </w:rPr>
+              <w:t>35.983</w:t>
+            </w:r>
+            <w:r>
+              <w:rPr>
+                <w:rFonts w:ascii="Helvetica" w:eastAsia="Times New Roman" w:hAnsi="Helvetica" w:cs="Helvetica"/>
+                <w:color w:val="333333"/>
+                <w:sz w:val="18"/>
+                <w:szCs w:val="18"/>
+                <w:vertAlign w:val="superscript"/>
+              </w:rPr>
+              <w:t>***</w:t>
+            </w:r>
+            <w:r>
+              <w:rPr>
+                <w:rFonts w:ascii="Helvetica" w:eastAsia="Times New Roman" w:hAnsi="Helvetica" w:cs="Helvetica"/>
+                <w:color w:val="333333"/>
+                <w:sz w:val="23"/>
+              </w:rPr>
+              <w:t> </w:t>
+            </w:r>
+            <w:r>
+              <w:rPr>
+                <w:rFonts w:ascii="Helvetica" w:eastAsia="Times New Roman" w:hAnsi="Helvetica" w:cs="Helvetica"/>
+                <w:color w:val="333333"/>
+                <w:sz w:val="23"/>
+                <w:szCs w:val="23"/>
+              </w:rPr>
+              <w:t>(df = 3; 38)</w:t>
+            </w:r>
+          </w:p>
+        </w:tc>
+      </w:tr>
+      <w:tr>
+        <w:trPr>
+          <w:jc w:val="center"/>
+        </w:trPr>
+        <w:tc>
+          <w:tcPr>
+            <w:tcW w:w="0" w:type="auto"/>
+            <w:gridSpan w:val="2"/>
+            <w:tcBorders>
+              <w:left w:val="single" w:sz="4" w:space="0" w:color="auto"/>
+              <w:bottom w:val="single" w:sz="6" w:space="0" w:color="000000"/>
+              <w:right w:val="single" w:sz="4" w:space="0" w:color="auto"/>
+            </w:tcBorders>
+            <w:shd w:val="clear" w:color="auto" w:fill="FFFFFF"/>
+            <w:tcMar>
+              <w:top w:w="0" w:type="dxa"/>
+              <w:left w:w="0" w:type="dxa"/>
+              <w:bottom w:w="0" w:type="dxa"/>
+              <w:right w:w="0" w:type="dxa"/>
+            </w:tcMar>
+            <w:vAlign w:val="center"/>
+            <w:hideMark/>
+          </w:tcPr>
+          <w:p>
+            <w:pPr>
+              <w:spacing w:after="0" w:line="335" w:lineRule="atLeast"/>
+              <w:jc w:val="center"/>
+              <w:rPr>
+                <w:rFonts w:ascii="Helvetica" w:eastAsia="Times New Roman" w:hAnsi="Helvetica" w:cs="Helvetica"/>
+                <w:color w:val="333333"/>
+                <w:sz w:val="23"/>
+                <w:szCs w:val="23"/>
+              </w:rPr>
+            </w:pPr>
+          </w:p>
+        </w:tc>
+      </w:tr>
+      <w:tr>
+        <w:trPr>
+          <w:jc w:val="center"/>
+        </w:trPr>
+        <w:tc>
+          <w:tcPr>
+            <w:tcW w:w="0" w:type="auto"/>
+            <w:tcBorders>
+              <w:left w:val="single" w:sz="4" w:space="0" w:color="auto"/>
+              <w:bottom w:val="single" w:sz="4" w:space="0" w:color="auto"/>
+            </w:tcBorders>
+            <w:shd w:val="clear" w:color="auto" w:fill="FFFFFF"/>
+            <w:tcMar>
+              <w:top w:w="0" w:type="dxa"/>
+              <w:left w:w="0" w:type="dxa"/>
+              <w:bottom w:w="0" w:type="dxa"/>
+              <w:right w:w="0" w:type="dxa"/>
+            </w:tcMar>
+            <w:vAlign w:val="center"/>
+            <w:hideMark/>
+          </w:tcPr>
+          <w:p>
+            <w:pPr>
+              <w:spacing w:after="0" w:line="335" w:lineRule="atLeast"/>
+              <w:rPr>
+                <w:rFonts w:ascii="Helvetica" w:eastAsia="Times New Roman" w:hAnsi="Helvetica" w:cs="Helvetica"/>
+                <w:color w:val="333333"/>
+                <w:sz w:val="23"/>
+                <w:szCs w:val="23"/>
+              </w:rPr>
+            </w:pPr>
+            <w:r>
+              <w:rPr>
+                <w:rFonts w:ascii="Helvetica" w:eastAsia="Times New Roman" w:hAnsi="Helvetica" w:cs="Helvetica"/>
+                <w:i/>
+                <w:iCs/>
+                <w:color w:val="333333"/>
+                <w:sz w:val="23"/>
+              </w:rPr>
+              <w:t>Note:</w:t>
+            </w:r>
+          </w:p>
+        </w:tc>
+        <w:tc>
+          <w:tcPr>
+            <w:tcW w:w="0" w:type="auto"/>
+            <w:tcBorders>
+              <w:bottom w:val="single" w:sz="4" w:space="0" w:color="auto"/>
+              <w:right w:val="single" w:sz="4" w:space="0" w:color="auto"/>
+            </w:tcBorders>
+            <w:shd w:val="clear" w:color="auto" w:fill="FFFFFF"/>
+            <w:tcMar>
+              <w:top w:w="0" w:type="dxa"/>
+              <w:left w:w="0" w:type="dxa"/>
+              <w:bottom w:w="0" w:type="dxa"/>
+              <w:right w:w="0" w:type="dxa"/>
+            </w:tcMar>
+            <w:vAlign w:val="center"/>
+            <w:hideMark/>
+          </w:tcPr>
+          <w:p>
+            <w:pPr>
+              <w:spacing w:after="0" w:line="335" w:lineRule="atLeast"/>
+              <w:jc w:val="right"/>
+              <w:rPr>
+                <w:rFonts w:ascii="Helvetica" w:eastAsia="Times New Roman" w:hAnsi="Helvetica" w:cs="Helvetica"/>
+                <w:color w:val="333333"/>
+                <w:sz w:val="23"/>
+                <w:szCs w:val="23"/>
+              </w:rPr>
+            </w:pPr>
+            <w:r>
+              <w:rPr>
+                <w:rFonts w:ascii="Helvetica" w:eastAsia="Times New Roman" w:hAnsi="Helvetica" w:cs="Helvetica"/>
+                <w:i/>
+                <w:iCs/>
+                <w:color w:val="333333"/>
+                <w:sz w:val="23"/>
+              </w:rPr>
+              <w:t>p&lt;0.1; </w:t>
+            </w:r>
+            <w:r>
+              <w:rPr>
+                <w:rFonts w:ascii="Helvetica" w:eastAsia="Times New Roman" w:hAnsi="Helvetica" w:cs="Helvetica"/>
+                <w:b/>
+                <w:bCs/>
+                <w:i/>
+                <w:iCs/>
+                <w:color w:val="333333"/>
+                <w:sz w:val="23"/>
+              </w:rPr>
+              <w:t>p&lt;0.05; </w:t>
+            </w:r>
+            <w:r>
+              <w:rPr>
+                <w:rFonts w:ascii="Helvetica" w:eastAsia="Times New Roman" w:hAnsi="Helvetica" w:cs="Helvetica"/>
+                <w:color w:val="333333"/>
+                <w:sz w:val="23"/>
+                <w:szCs w:val="23"/>
+              </w:rPr>
+              <w:t>p&lt;0.01</w:t>
+            </w:r>
+          </w:p>
+        </w:tc>
+      </w:tr>
+    </w:tbl>
+    <w:p>
+      <w:pPr>
+        <w:pStyle w:val="Caption"/>
+        <w:rPr>
+          <w:i w:val="0"/>
+        </w:rPr>
+      </w:pPr>
+    </w:p>
+    <w:p>
+      <w:pPr>
+        <w:pStyle w:val="Caption"/>
+        <w:keepNext/>
+      </w:pPr>
+      <w:r>
+        <w:rPr>
+          <w:noProof/>
+        </w:rPr>
+        <w:drawing>
+          <wp:inline distT="0" distB="0" distL="0" distR="0">
+            <wp:extent cx="5943600" cy="3669165"/>
+            <wp:effectExtent l="19050" t="0" r="0" b="0"/>
+            <wp:docPr id="1" name="Picture 1"/>
+            <wp:cNvGraphicFramePr>
+              <a:graphicFrameLocks xmlns:a="http://schemas.openxmlformats.org/drawingml/2006/main" noChangeAspect="1"/>
+            </wp:cNvGraphicFramePr>
+            <a:graphic xmlns:a="http://schemas.openxmlformats.org/drawingml/2006/main">
+              <a:graphicData uri="http://schemas.openxmlformats.org/drawingml/2006/picture">
+                <pic:pic xmlns:pic="http://schemas.openxmlformats.org/drawingml/2006/picture">
+                  <pic:nvPicPr>
+                    <pic:cNvPr id="0" name="Picture 1"/>
+                    <pic:cNvPicPr>
+                      <a:picLocks noChangeAspect="1" noChangeArrowheads="1"/>
+                    </pic:cNvPicPr>
+                  </pic:nvPicPr>
+                  <pic:blipFill>
+                    <a:blip r:embed="rId16" cstate="print"/>
+                    <a:srcRect/>
+                    <a:stretch>
+                      <a:fillRect/>
+                    </a:stretch>
+                  </pic:blipFill>
+                  <pic:spPr bwMode="auto">
+                    <a:xfrm>
+                      <a:off x="0" y="0"/>
+                      <a:ext cx="5943600" cy="3669165"/>
+                    </a:xfrm>
+                    <a:prstGeom prst="rect">
+                      <a:avLst/>
+                    </a:prstGeom>
+                    <a:noFill/>
+                    <a:ln w="9525">
+                      <a:noFill/>
+                      <a:miter lim="800000"/>
+                      <a:headEnd/>
+                      <a:tailEnd/>
+                    </a:ln>
+                  </pic:spPr>
+                </pic:pic>
+              </a:graphicData>
+            </a:graphic>
+          </wp:inline>
+        </w:drawing>
+      </w:r>
+    </w:p>
+    <w:p>
+      <w:pPr>
+        <w:pStyle w:val="Caption"/>
+        <w:jc w:val="center"/>
+        <w:rPr>
+          <w:b/>
+        </w:rPr>
+      </w:pPr>
+      <w:r>
+        <w:t xml:space="preserve">Figure </w:t>
+      </w:r>
+      <w:fldSimple w:instr=" SEQ Figure \* ARABIC ">
+        <w:r>
+          <w:rPr>
+            <w:noProof/>
+          </w:rPr>
+          <w:t>9</w:t>
+        </w:r>
+      </w:fldSimple>
+      <w:r>
+        <w:t xml:space="preserve">: </w:t>
+      </w:r>
+      <w:r>
+        <w:rPr>
+          <w:b/>
+        </w:rPr>
+        <w:t>Diagnostics for Linear Multi-Regression Model of French Growth</w:t>
+      </w:r>
+    </w:p>
+    <w:p>
+      <w:pPr>
+        <w:pStyle w:val="Caption"/>
+        <w:jc w:val="center"/>
+        <w:rPr>
+          <w:i w:val="0"/>
+        </w:rPr>
+      </w:pPr>
+    </w:p>
+    <w:p>
+      <w:pPr>
+        <w:pStyle w:val="Caption"/>
+        <w:jc w:val="center"/>
+        <w:rPr>
+          <w:b/>
+          <w:i w:val="0"/>
+        </w:rPr>
+      </w:pPr>
     </w:p>
     <w:sectPr>
       <w:pgSz w:w="12240" w:h="15840"/>
@@ -3857,6 +6092,7 @@
   <w:style w:type="character" w:default="1" w:styleId="DefaultParagraphFont">
     <w:name w:val="Default Paragraph Font"/>
     <w:uiPriority w:val="1"/>
+    <w:semiHidden/>
     <w:unhideWhenUsed/>
   </w:style>
   <w:style w:type="table" w:default="1" w:styleId="TableNormal">
@@ -4843,7 +7079,7 @@
 </file>
 
 <file path=customXml/itemProps1.xml><?xml version="1.0" encoding="utf-8"?>
-<ds:datastoreItem xmlns:ds="http://schemas.openxmlformats.org/officeDocument/2006/customXml" ds:itemID="{D7970562-BBA3-4167-853C-30AFF6D6E849}">
+<ds:datastoreItem xmlns:ds="http://schemas.openxmlformats.org/officeDocument/2006/customXml" ds:itemID="{6426CDF1-7140-43C1-91D7-F9F48CAAAF0E}">
   <ds:schemaRefs>
     <ds:schemaRef ds:uri="http://schemas.openxmlformats.org/officeDocument/2006/bibliography"/>
   </ds:schemaRefs>

</xml_diff>